<commit_message>
Doc updates from the last few weeks
</commit_message>
<xml_diff>
--- a/ProjectDiary.docx
+++ b/ProjectDiary.docx
@@ -116,21 +116,7 @@
               <w:rPr>
                 <w:szCs w:val="24"/>
               </w:rPr>
-              <w:t xml:space="preserve">Conor O </w:t>
-            </w:r>
-            <w:proofErr w:type="spellStart"/>
-            <w:r>
-              <w:rPr>
-                <w:szCs w:val="24"/>
-              </w:rPr>
-              <w:t>Tuathail</w:t>
-            </w:r>
-            <w:proofErr w:type="spellEnd"/>
-            <w:r>
-              <w:rPr>
-                <w:szCs w:val="24"/>
-              </w:rPr>
-              <w:t xml:space="preserve"> – C00206724</w:t>
+              <w:t>Conor O Tuathail – C00206724</w:t>
             </w:r>
           </w:p>
           <w:p>
@@ -802,13 +788,7 @@
           <w:b/>
         </w:rPr>
         <w:lastRenderedPageBreak/>
-        <w:t>Week 2</w:t>
-      </w:r>
-      <w:r>
-        <w:rPr>
-          <w:b/>
-        </w:rPr>
-        <w:t>:</w:t>
+        <w:t>Week 2:</w:t>
       </w:r>
     </w:p>
     <w:p>
@@ -862,12 +842,18 @@
               <w:rPr>
                 <w:rFonts w:eastAsia="Arial"/>
               </w:rPr>
-              <w:t xml:space="preserve">           08/10/2018      TO       15</w:t>
+              <w:t xml:space="preserve">      </w:t>
             </w:r>
             <w:r>
               <w:rPr>
                 <w:rFonts w:eastAsia="Arial"/>
               </w:rPr>
+              <w:t xml:space="preserve">     08/10/2018      TO       14</w:t>
+            </w:r>
+            <w:r>
+              <w:rPr>
+                <w:rFonts w:eastAsia="Arial"/>
+              </w:rPr>
               <w:t>/10/2018</w:t>
             </w:r>
           </w:p>
@@ -913,21 +899,7 @@
               <w:rPr>
                 <w:szCs w:val="24"/>
               </w:rPr>
-              <w:t xml:space="preserve">Conor O </w:t>
-            </w:r>
-            <w:proofErr w:type="spellStart"/>
-            <w:r>
-              <w:rPr>
-                <w:szCs w:val="24"/>
-              </w:rPr>
-              <w:t>Tuathail</w:t>
-            </w:r>
-            <w:proofErr w:type="spellEnd"/>
-            <w:r>
-              <w:rPr>
-                <w:szCs w:val="24"/>
-              </w:rPr>
-              <w:t xml:space="preserve"> – C00206724</w:t>
+              <w:t>Conor O Tuathail – C00206724</w:t>
             </w:r>
           </w:p>
           <w:p>
@@ -980,8 +952,6 @@
                 <w:szCs w:val="24"/>
               </w:rPr>
             </w:pPr>
-            <w:bookmarkStart w:id="0" w:name="_GoBack"/>
-            <w:bookmarkEnd w:id="0"/>
             <w:r>
               <w:rPr>
                 <w:b/>
@@ -1620,14 +1590,6 @@
         </w:tc>
       </w:tr>
     </w:tbl>
-    <w:p>
-      <w:pPr>
-        <w:rPr>
-          <w:b/>
-          <w:szCs w:val="24"/>
-        </w:rPr>
-      </w:pPr>
-    </w:p>
     <w:p/>
     <w:p>
       <w:pPr>
@@ -1640,13 +1602,8 @@
         <w:rPr>
           <w:b/>
         </w:rPr>
-        <w:t>Week 3</w:t>
-      </w:r>
-      <w:r>
-        <w:rPr>
-          <w:b/>
-        </w:rPr>
-        <w:t>:</w:t>
+        <w:lastRenderedPageBreak/>
+        <w:t>Week 3:</w:t>
       </w:r>
     </w:p>
     <w:p>
@@ -1706,7 +1663,7 @@
               <w:rPr>
                 <w:rFonts w:eastAsia="Arial"/>
               </w:rPr>
-              <w:t xml:space="preserve">      16/10/2018      TO       23</w:t>
+              <w:t xml:space="preserve">      15/10/2018      TO       21</w:t>
             </w:r>
             <w:r>
               <w:rPr>
@@ -1757,21 +1714,7 @@
               <w:rPr>
                 <w:szCs w:val="24"/>
               </w:rPr>
-              <w:t xml:space="preserve">Conor O </w:t>
-            </w:r>
-            <w:proofErr w:type="spellStart"/>
-            <w:r>
-              <w:rPr>
-                <w:szCs w:val="24"/>
-              </w:rPr>
-              <w:t>Tuathail</w:t>
-            </w:r>
-            <w:proofErr w:type="spellEnd"/>
-            <w:r>
-              <w:rPr>
-                <w:szCs w:val="24"/>
-              </w:rPr>
-              <w:t xml:space="preserve"> – C00206724</w:t>
+              <w:t>Conor O Tuathail – C00206724</w:t>
             </w:r>
           </w:p>
           <w:p>
@@ -2062,21 +2005,7 @@
                     <w:rPr>
                       <w:szCs w:val="24"/>
                     </w:rPr>
-                    <w:t xml:space="preserve">Start </w:t>
-                  </w:r>
-                  <w:proofErr w:type="spellStart"/>
-                  <w:r>
-                    <w:rPr>
-                      <w:szCs w:val="24"/>
-                    </w:rPr>
-                    <w:t>Github</w:t>
-                  </w:r>
-                  <w:proofErr w:type="spellEnd"/>
-                  <w:r>
-                    <w:rPr>
-                      <w:szCs w:val="24"/>
-                    </w:rPr>
-                    <w:t xml:space="preserve"> and Jira board</w:t>
+                    <w:t>Start Github and Jira board</w:t>
                   </w:r>
                 </w:p>
                 <w:p>
@@ -2481,10 +2410,4144 @@
     </w:tbl>
     <w:p>
       <w:pPr>
+        <w:jc w:val="center"/>
+        <w:rPr>
+          <w:b/>
+        </w:rPr>
+      </w:pPr>
+    </w:p>
+    <w:p>
+      <w:pPr>
+        <w:jc w:val="center"/>
+        <w:rPr>
+          <w:b/>
+        </w:rPr>
+      </w:pPr>
+      <w:r>
+        <w:rPr>
+          <w:b/>
+        </w:rPr>
+        <w:lastRenderedPageBreak/>
+        <w:t>Week 4:</w:t>
+      </w:r>
+    </w:p>
+    <w:p>
+      <w:pPr>
+        <w:rPr>
+          <w:b/>
+        </w:rPr>
+      </w:pPr>
+    </w:p>
+    <w:tbl>
+      <w:tblPr>
+        <w:tblStyle w:val="TableGrid"/>
+        <w:tblW w:w="0" w:type="auto"/>
+        <w:tblLook w:val="04A0" w:firstRow="1" w:lastRow="0" w:firstColumn="1" w:lastColumn="0" w:noHBand="0" w:noVBand="1"/>
+      </w:tblPr>
+      <w:tblGrid>
+        <w:gridCol w:w="2518"/>
+        <w:gridCol w:w="6338"/>
+      </w:tblGrid>
+      <w:tr>
+        <w:tc>
+          <w:tcPr>
+            <w:tcW w:w="2518" w:type="dxa"/>
+          </w:tcPr>
+          <w:p>
+            <w:pPr>
+              <w:rPr>
+                <w:szCs w:val="24"/>
+              </w:rPr>
+            </w:pPr>
+            <w:r>
+              <w:rPr>
+                <w:szCs w:val="24"/>
+              </w:rPr>
+              <w:t>Week Starting:</w:t>
+            </w:r>
+          </w:p>
+        </w:tc>
+        <w:tc>
+          <w:tcPr>
+            <w:tcW w:w="6338" w:type="dxa"/>
+          </w:tcPr>
+          <w:p>
+            <w:pPr>
+              <w:rPr>
+                <w:szCs w:val="24"/>
+              </w:rPr>
+            </w:pPr>
+            <w:r>
+              <w:rPr>
+                <w:rFonts w:eastAsia="Arial"/>
+              </w:rPr>
+              <w:t xml:space="preserve">     </w:t>
+            </w:r>
+            <w:r>
+              <w:rPr>
+                <w:rFonts w:eastAsia="Arial"/>
+              </w:rPr>
+              <w:t xml:space="preserve">      22/10/2018      TO       28</w:t>
+            </w:r>
+            <w:r>
+              <w:rPr>
+                <w:rFonts w:eastAsia="Arial"/>
+              </w:rPr>
+              <w:t>/10/2018</w:t>
+            </w:r>
+          </w:p>
+          <w:p>
+            <w:pPr>
+              <w:rPr>
+                <w:szCs w:val="24"/>
+              </w:rPr>
+            </w:pPr>
+          </w:p>
+        </w:tc>
+      </w:tr>
+      <w:tr>
+        <w:tc>
+          <w:tcPr>
+            <w:tcW w:w="2518" w:type="dxa"/>
+          </w:tcPr>
+          <w:p>
+            <w:pPr>
+              <w:rPr>
+                <w:szCs w:val="24"/>
+              </w:rPr>
+            </w:pPr>
+            <w:r>
+              <w:rPr>
+                <w:szCs w:val="24"/>
+              </w:rPr>
+              <w:t>Student Name:</w:t>
+            </w:r>
+          </w:p>
+        </w:tc>
+        <w:tc>
+          <w:tcPr>
+            <w:tcW w:w="6338" w:type="dxa"/>
+          </w:tcPr>
+          <w:p>
+            <w:pPr>
+              <w:rPr>
+                <w:szCs w:val="24"/>
+              </w:rPr>
+            </w:pPr>
+            <w:r>
+              <w:rPr>
+                <w:szCs w:val="24"/>
+              </w:rPr>
+              <w:t>Conor O Tuathail – C00206724</w:t>
+            </w:r>
+          </w:p>
+          <w:p>
+            <w:pPr>
+              <w:rPr>
+                <w:szCs w:val="24"/>
+              </w:rPr>
+            </w:pPr>
+          </w:p>
+        </w:tc>
+      </w:tr>
+    </w:tbl>
+    <w:p>
+      <w:pPr>
+        <w:rPr>
+          <w:szCs w:val="24"/>
+        </w:rPr>
+      </w:pPr>
+    </w:p>
+    <w:tbl>
+      <w:tblPr>
+        <w:tblW w:w="0" w:type="auto"/>
+        <w:tblBorders>
+          <w:top w:val="single" w:sz="4" w:space="0" w:color="auto"/>
+          <w:left w:val="single" w:sz="4" w:space="0" w:color="auto"/>
+          <w:bottom w:val="single" w:sz="4" w:space="0" w:color="auto"/>
+          <w:right w:val="single" w:sz="4" w:space="0" w:color="auto"/>
+        </w:tblBorders>
+        <w:tblLayout w:type="fixed"/>
+        <w:tblLook w:val="0000" w:firstRow="0" w:lastRow="0" w:firstColumn="0" w:lastColumn="0" w:noHBand="0" w:noVBand="0"/>
+      </w:tblPr>
+      <w:tblGrid>
+        <w:gridCol w:w="8968"/>
+      </w:tblGrid>
+      <w:tr>
+        <w:trPr>
+          <w:trHeight w:val="64"/>
+        </w:trPr>
+        <w:tc>
+          <w:tcPr>
+            <w:tcW w:w="8968" w:type="dxa"/>
+            <w:tcBorders>
+              <w:bottom w:val="single" w:sz="4" w:space="0" w:color="auto"/>
+            </w:tcBorders>
+          </w:tcPr>
+          <w:p>
+            <w:pPr>
+              <w:rPr>
+                <w:b/>
+                <w:szCs w:val="24"/>
+              </w:rPr>
+            </w:pPr>
+            <w:r>
+              <w:rPr>
+                <w:b/>
+                <w:szCs w:val="24"/>
+              </w:rPr>
+              <w:t>Description of work completed since previous meeting</w:t>
+            </w:r>
+          </w:p>
+          <w:p>
+            <w:r>
+              <w:t>Notes :</w:t>
+            </w:r>
+          </w:p>
+        </w:tc>
+      </w:tr>
+      <w:tr>
+        <w:trPr>
+          <w:trHeight w:val="501"/>
+        </w:trPr>
+        <w:tc>
+          <w:tcPr>
+            <w:tcW w:w="8968" w:type="dxa"/>
+          </w:tcPr>
+          <w:p>
+            <w:r>
+              <w:t xml:space="preserve">Met supervisor again.  </w:t>
+            </w:r>
+          </w:p>
+          <w:p>
+            <w:r>
+              <w:t>Writing begins on the Design Document</w:t>
+            </w:r>
+          </w:p>
+          <w:p>
+            <w:r>
+              <w:t>Made reports into word document</w:t>
+            </w:r>
+          </w:p>
+        </w:tc>
+      </w:tr>
+      <w:tr>
+        <w:trPr>
+          <w:trHeight w:val="501"/>
+        </w:trPr>
+        <w:tc>
+          <w:tcPr>
+            <w:tcW w:w="8968" w:type="dxa"/>
+          </w:tcPr>
+          <w:p/>
+        </w:tc>
+      </w:tr>
+      <w:tr>
+        <w:trPr>
+          <w:trHeight w:val="501"/>
+        </w:trPr>
+        <w:tc>
+          <w:tcPr>
+            <w:tcW w:w="8968" w:type="dxa"/>
+            <w:tcBorders>
+              <w:bottom w:val="single" w:sz="4" w:space="0" w:color="auto"/>
+            </w:tcBorders>
+          </w:tcPr>
+          <w:p/>
+        </w:tc>
+      </w:tr>
+    </w:tbl>
+    <w:p>
+      <w:pPr>
+        <w:rPr>
+          <w:sz w:val="20"/>
+        </w:rPr>
+      </w:pPr>
+    </w:p>
+    <w:tbl>
+      <w:tblPr>
+        <w:tblW w:w="0" w:type="auto"/>
+        <w:tblBorders>
+          <w:top w:val="single" w:sz="4" w:space="0" w:color="auto"/>
+          <w:left w:val="single" w:sz="4" w:space="0" w:color="auto"/>
+          <w:bottom w:val="single" w:sz="4" w:space="0" w:color="auto"/>
+          <w:right w:val="single" w:sz="4" w:space="0" w:color="auto"/>
+        </w:tblBorders>
+        <w:tblLayout w:type="fixed"/>
+        <w:tblLook w:val="0000" w:firstRow="0" w:lastRow="0" w:firstColumn="0" w:lastColumn="0" w:noHBand="0" w:noVBand="0"/>
+      </w:tblPr>
+      <w:tblGrid>
+        <w:gridCol w:w="8856"/>
+      </w:tblGrid>
+      <w:tr>
+        <w:trPr>
+          <w:trHeight w:val="425"/>
+        </w:trPr>
+        <w:tc>
+          <w:tcPr>
+            <w:tcW w:w="8856" w:type="dxa"/>
+            <w:tcBorders>
+              <w:top w:val="single" w:sz="4" w:space="0" w:color="auto"/>
+              <w:bottom w:val="single" w:sz="4" w:space="0" w:color="auto"/>
+            </w:tcBorders>
+          </w:tcPr>
+          <w:p>
+            <w:pPr>
+              <w:rPr>
+                <w:b/>
+                <w:szCs w:val="24"/>
+              </w:rPr>
+            </w:pPr>
+            <w:r>
+              <w:rPr>
+                <w:b/>
+                <w:szCs w:val="24"/>
+              </w:rPr>
+              <w:t>Tasks to be completed this week</w:t>
+            </w:r>
+          </w:p>
+          <w:p>
+            <w:pPr>
+              <w:rPr>
+                <w:sz w:val="20"/>
+              </w:rPr>
+            </w:pPr>
+            <w:r>
+              <w:rPr>
+                <w:sz w:val="20"/>
+              </w:rPr>
+              <w:t>Notes: record any additional tasks on notes page as required.</w:t>
+            </w:r>
+          </w:p>
+        </w:tc>
+      </w:tr>
+      <w:tr>
+        <w:trPr>
+          <w:trHeight w:val="3026"/>
+        </w:trPr>
+        <w:tc>
+          <w:tcPr>
+            <w:tcW w:w="8856" w:type="dxa"/>
+            <w:tcBorders>
+              <w:top w:val="single" w:sz="4" w:space="0" w:color="auto"/>
+              <w:left w:val="nil"/>
+              <w:bottom w:val="nil"/>
+              <w:right w:val="nil"/>
+            </w:tcBorders>
+          </w:tcPr>
+          <w:tbl>
+            <w:tblPr>
+              <w:tblStyle w:val="TableGrid"/>
+              <w:tblW w:w="0" w:type="auto"/>
+              <w:tblLayout w:type="fixed"/>
+              <w:tblLook w:val="04A0" w:firstRow="1" w:lastRow="0" w:firstColumn="1" w:lastColumn="0" w:noHBand="0" w:noVBand="1"/>
+            </w:tblPr>
+            <w:tblGrid>
+              <w:gridCol w:w="704"/>
+              <w:gridCol w:w="7921"/>
+            </w:tblGrid>
+            <w:tr>
+              <w:tc>
+                <w:tcPr>
+                  <w:tcW w:w="704" w:type="dxa"/>
+                </w:tcPr>
+                <w:p>
+                  <w:pPr>
+                    <w:rPr>
+                      <w:b/>
+                      <w:szCs w:val="24"/>
+                    </w:rPr>
+                  </w:pPr>
+                  <w:r>
+                    <w:rPr>
+                      <w:b/>
+                      <w:szCs w:val="24"/>
+                    </w:rPr>
+                    <w:t>1</w:t>
+                  </w:r>
+                </w:p>
+              </w:tc>
+              <w:tc>
+                <w:tcPr>
+                  <w:tcW w:w="7921" w:type="dxa"/>
+                </w:tcPr>
+                <w:p>
+                  <w:r>
+                    <w:t>Continue document work</w:t>
+                  </w:r>
+                </w:p>
+                <w:p>
+                  <w:pPr>
+                    <w:rPr>
+                      <w:szCs w:val="24"/>
+                    </w:rPr>
+                  </w:pPr>
+                </w:p>
+              </w:tc>
+            </w:tr>
+            <w:tr>
+              <w:tc>
+                <w:tcPr>
+                  <w:tcW w:w="704" w:type="dxa"/>
+                </w:tcPr>
+                <w:p>
+                  <w:pPr>
+                    <w:rPr>
+                      <w:b/>
+                      <w:szCs w:val="24"/>
+                    </w:rPr>
+                  </w:pPr>
+                  <w:r>
+                    <w:rPr>
+                      <w:b/>
+                      <w:szCs w:val="24"/>
+                    </w:rPr>
+                    <w:t>2</w:t>
+                  </w:r>
+                </w:p>
+              </w:tc>
+              <w:tc>
+                <w:tcPr>
+                  <w:tcW w:w="7921" w:type="dxa"/>
+                </w:tcPr>
+                <w:p>
+                  <w:pPr>
+                    <w:rPr>
+                      <w:szCs w:val="24"/>
+                    </w:rPr>
+                  </w:pPr>
+                  <w:r>
+                    <w:rPr>
+                      <w:szCs w:val="24"/>
+                    </w:rPr>
+                    <w:t>Update jira and Github</w:t>
+                  </w:r>
+                </w:p>
+                <w:p>
+                  <w:pPr>
+                    <w:rPr>
+                      <w:szCs w:val="24"/>
+                    </w:rPr>
+                  </w:pPr>
+                </w:p>
+              </w:tc>
+            </w:tr>
+            <w:tr>
+              <w:tc>
+                <w:tcPr>
+                  <w:tcW w:w="704" w:type="dxa"/>
+                </w:tcPr>
+                <w:p>
+                  <w:pPr>
+                    <w:rPr>
+                      <w:b/>
+                      <w:szCs w:val="24"/>
+                    </w:rPr>
+                  </w:pPr>
+                  <w:r>
+                    <w:rPr>
+                      <w:b/>
+                      <w:szCs w:val="24"/>
+                    </w:rPr>
+                    <w:t>3</w:t>
+                  </w:r>
+                </w:p>
+              </w:tc>
+              <w:tc>
+                <w:tcPr>
+                  <w:tcW w:w="7921" w:type="dxa"/>
+                </w:tcPr>
+                <w:p>
+                  <w:pPr>
+                    <w:rPr>
+                      <w:szCs w:val="24"/>
+                    </w:rPr>
+                  </w:pPr>
+                </w:p>
+                <w:p>
+                  <w:pPr>
+                    <w:rPr>
+                      <w:szCs w:val="24"/>
+                    </w:rPr>
+                  </w:pPr>
+                </w:p>
+              </w:tc>
+            </w:tr>
+            <w:tr>
+              <w:tc>
+                <w:tcPr>
+                  <w:tcW w:w="704" w:type="dxa"/>
+                </w:tcPr>
+                <w:p>
+                  <w:pPr>
+                    <w:rPr>
+                      <w:b/>
+                      <w:szCs w:val="24"/>
+                    </w:rPr>
+                  </w:pPr>
+                  <w:r>
+                    <w:rPr>
+                      <w:b/>
+                      <w:szCs w:val="24"/>
+                    </w:rPr>
+                    <w:t>4</w:t>
+                  </w:r>
+                </w:p>
+              </w:tc>
+              <w:tc>
+                <w:tcPr>
+                  <w:tcW w:w="7921" w:type="dxa"/>
+                </w:tcPr>
+                <w:p>
+                  <w:pPr>
+                    <w:rPr>
+                      <w:szCs w:val="24"/>
+                    </w:rPr>
+                  </w:pPr>
+                </w:p>
+                <w:p>
+                  <w:pPr>
+                    <w:rPr>
+                      <w:szCs w:val="24"/>
+                    </w:rPr>
+                  </w:pPr>
+                </w:p>
+              </w:tc>
+            </w:tr>
+            <w:tr>
+              <w:tc>
+                <w:tcPr>
+                  <w:tcW w:w="704" w:type="dxa"/>
+                </w:tcPr>
+                <w:p>
+                  <w:pPr>
+                    <w:rPr>
+                      <w:b/>
+                      <w:szCs w:val="24"/>
+                    </w:rPr>
+                  </w:pPr>
+                  <w:r>
+                    <w:rPr>
+                      <w:b/>
+                      <w:szCs w:val="24"/>
+                    </w:rPr>
+                    <w:t>5</w:t>
+                  </w:r>
+                </w:p>
+              </w:tc>
+              <w:tc>
+                <w:tcPr>
+                  <w:tcW w:w="7921" w:type="dxa"/>
+                </w:tcPr>
+                <w:p>
+                  <w:pPr>
+                    <w:rPr>
+                      <w:szCs w:val="24"/>
+                    </w:rPr>
+                  </w:pPr>
+                </w:p>
+                <w:p>
+                  <w:pPr>
+                    <w:rPr>
+                      <w:szCs w:val="24"/>
+                    </w:rPr>
+                  </w:pPr>
+                </w:p>
+              </w:tc>
+            </w:tr>
+            <w:tr>
+              <w:tc>
+                <w:tcPr>
+                  <w:tcW w:w="704" w:type="dxa"/>
+                </w:tcPr>
+                <w:p>
+                  <w:pPr>
+                    <w:rPr>
+                      <w:b/>
+                      <w:szCs w:val="24"/>
+                    </w:rPr>
+                  </w:pPr>
+                  <w:r>
+                    <w:rPr>
+                      <w:b/>
+                      <w:szCs w:val="24"/>
+                    </w:rPr>
+                    <w:t>6</w:t>
+                  </w:r>
+                </w:p>
+              </w:tc>
+              <w:tc>
+                <w:tcPr>
+                  <w:tcW w:w="7921" w:type="dxa"/>
+                </w:tcPr>
+                <w:p>
+                  <w:pPr>
+                    <w:rPr>
+                      <w:szCs w:val="24"/>
+                    </w:rPr>
+                  </w:pPr>
+                </w:p>
+                <w:p>
+                  <w:pPr>
+                    <w:rPr>
+                      <w:szCs w:val="24"/>
+                    </w:rPr>
+                  </w:pPr>
+                </w:p>
+              </w:tc>
+            </w:tr>
+          </w:tbl>
+          <w:p>
+            <w:pPr>
+              <w:rPr>
+                <w:szCs w:val="24"/>
+              </w:rPr>
+            </w:pPr>
+          </w:p>
+        </w:tc>
+      </w:tr>
+    </w:tbl>
+    <w:p>
+      <w:pPr>
+        <w:pStyle w:val="Heading1"/>
+        <w:rPr>
+          <w:szCs w:val="24"/>
+        </w:rPr>
+      </w:pPr>
+    </w:p>
+    <w:tbl>
+      <w:tblPr>
+        <w:tblW w:w="0" w:type="auto"/>
+        <w:tblBorders>
+          <w:top w:val="single" w:sz="4" w:space="0" w:color="auto"/>
+          <w:left w:val="single" w:sz="4" w:space="0" w:color="auto"/>
+          <w:bottom w:val="single" w:sz="4" w:space="0" w:color="auto"/>
+          <w:right w:val="single" w:sz="4" w:space="0" w:color="auto"/>
+        </w:tblBorders>
+        <w:tblLayout w:type="fixed"/>
+        <w:tblLook w:val="0000" w:firstRow="0" w:lastRow="0" w:firstColumn="0" w:lastColumn="0" w:noHBand="0" w:noVBand="0"/>
+      </w:tblPr>
+      <w:tblGrid>
+        <w:gridCol w:w="8755"/>
+      </w:tblGrid>
+      <w:tr>
+        <w:trPr>
+          <w:trHeight w:val="70"/>
+        </w:trPr>
+        <w:tc>
+          <w:tcPr>
+            <w:tcW w:w="8755" w:type="dxa"/>
+            <w:tcBorders>
+              <w:bottom w:val="single" w:sz="4" w:space="0" w:color="auto"/>
+            </w:tcBorders>
+          </w:tcPr>
+          <w:p>
+            <w:pPr>
+              <w:pStyle w:val="Heading1"/>
+              <w:rPr>
+                <w:szCs w:val="24"/>
+              </w:rPr>
+            </w:pPr>
+            <w:r>
+              <w:rPr>
+                <w:szCs w:val="24"/>
+              </w:rPr>
+              <w:t>Supervisor Comments</w:t>
+            </w:r>
+          </w:p>
+        </w:tc>
+      </w:tr>
+      <w:tr>
+        <w:trPr>
+          <w:trHeight w:val="1567"/>
+        </w:trPr>
+        <w:tc>
+          <w:tcPr>
+            <w:tcW w:w="8755" w:type="dxa"/>
+            <w:tcBorders>
+              <w:bottom w:val="single" w:sz="4" w:space="0" w:color="auto"/>
+            </w:tcBorders>
+          </w:tcPr>
+          <w:p>
+            <w:pPr>
+              <w:rPr>
+                <w:szCs w:val="24"/>
+              </w:rPr>
+            </w:pPr>
+          </w:p>
+        </w:tc>
+      </w:tr>
+    </w:tbl>
+    <w:p>
+      <w:pPr>
+        <w:rPr>
+          <w:b/>
+          <w:szCs w:val="24"/>
+        </w:rPr>
+      </w:pPr>
+    </w:p>
+    <w:tbl>
+      <w:tblPr>
+        <w:tblStyle w:val="TableGrid"/>
+        <w:tblW w:w="0" w:type="auto"/>
+        <w:tblLook w:val="04A0" w:firstRow="1" w:lastRow="0" w:firstColumn="1" w:lastColumn="0" w:noHBand="0" w:noVBand="1"/>
+      </w:tblPr>
+      <w:tblGrid>
+        <w:gridCol w:w="1526"/>
+        <w:gridCol w:w="7229"/>
+      </w:tblGrid>
+      <w:tr>
+        <w:tc>
+          <w:tcPr>
+            <w:tcW w:w="1526" w:type="dxa"/>
+          </w:tcPr>
+          <w:p>
+            <w:pPr>
+              <w:rPr>
+                <w:b/>
+                <w:szCs w:val="24"/>
+              </w:rPr>
+            </w:pPr>
+          </w:p>
+        </w:tc>
+        <w:tc>
+          <w:tcPr>
+            <w:tcW w:w="7229" w:type="dxa"/>
+          </w:tcPr>
+          <w:p>
+            <w:pPr>
+              <w:rPr>
+                <w:b/>
+                <w:szCs w:val="24"/>
+              </w:rPr>
+            </w:pPr>
+            <w:r>
+              <w:rPr>
+                <w:b/>
+                <w:szCs w:val="24"/>
+              </w:rPr>
+              <w:t>Student</w:t>
+            </w:r>
+          </w:p>
+        </w:tc>
+      </w:tr>
+      <w:tr>
+        <w:tc>
+          <w:tcPr>
+            <w:tcW w:w="1526" w:type="dxa"/>
+          </w:tcPr>
+          <w:p>
+            <w:pPr>
+              <w:rPr>
+                <w:b/>
+                <w:szCs w:val="24"/>
+              </w:rPr>
+            </w:pPr>
+            <w:r>
+              <w:rPr>
+                <w:b/>
+                <w:szCs w:val="24"/>
+              </w:rPr>
+              <w:t>Signature</w:t>
+            </w:r>
+          </w:p>
+        </w:tc>
+        <w:tc>
+          <w:tcPr>
+            <w:tcW w:w="7229" w:type="dxa"/>
+          </w:tcPr>
+          <w:p>
+            <w:pPr>
+              <w:rPr>
+                <w:b/>
+                <w:szCs w:val="24"/>
+              </w:rPr>
+            </w:pPr>
+          </w:p>
+          <w:p>
+            <w:pPr>
+              <w:rPr>
+                <w:b/>
+                <w:szCs w:val="24"/>
+              </w:rPr>
+            </w:pPr>
+          </w:p>
+        </w:tc>
+      </w:tr>
+      <w:tr>
+        <w:tc>
+          <w:tcPr>
+            <w:tcW w:w="1526" w:type="dxa"/>
+          </w:tcPr>
+          <w:p>
+            <w:pPr>
+              <w:rPr>
+                <w:b/>
+                <w:szCs w:val="24"/>
+              </w:rPr>
+            </w:pPr>
+            <w:r>
+              <w:rPr>
+                <w:b/>
+                <w:szCs w:val="24"/>
+              </w:rPr>
+              <w:t>Date</w:t>
+            </w:r>
+          </w:p>
+        </w:tc>
+        <w:tc>
+          <w:tcPr>
+            <w:tcW w:w="7229" w:type="dxa"/>
+          </w:tcPr>
+          <w:p>
+            <w:pPr>
+              <w:rPr>
+                <w:b/>
+                <w:szCs w:val="24"/>
+              </w:rPr>
+            </w:pPr>
+            <w:r>
+              <w:rPr>
+                <w:b/>
+                <w:szCs w:val="24"/>
+              </w:rPr>
+              <w:t>19/10/18</w:t>
+            </w:r>
+          </w:p>
+        </w:tc>
+      </w:tr>
+    </w:tbl>
+    <w:p>
+      <w:pPr>
         <w:rPr>
           <w:rStyle w:val="Emphasis"/>
         </w:rPr>
       </w:pPr>
+    </w:p>
+    <w:p>
+      <w:pPr>
+        <w:jc w:val="center"/>
+        <w:rPr>
+          <w:rStyle w:val="Emphasis"/>
+          <w:b/>
+          <w:i w:val="0"/>
+        </w:rPr>
+      </w:pPr>
+      <w:r>
+        <w:rPr>
+          <w:rStyle w:val="Emphasis"/>
+          <w:b/>
+          <w:i w:val="0"/>
+        </w:rPr>
+        <w:lastRenderedPageBreak/>
+        <w:t>Week 5</w:t>
+      </w:r>
+    </w:p>
+    <w:p>
+      <w:pPr>
+        <w:jc w:val="center"/>
+        <w:rPr>
+          <w:b/>
+        </w:rPr>
+      </w:pPr>
+    </w:p>
+    <w:tbl>
+      <w:tblPr>
+        <w:tblStyle w:val="TableGrid"/>
+        <w:tblW w:w="0" w:type="auto"/>
+        <w:tblLook w:val="04A0" w:firstRow="1" w:lastRow="0" w:firstColumn="1" w:lastColumn="0" w:noHBand="0" w:noVBand="1"/>
+      </w:tblPr>
+      <w:tblGrid>
+        <w:gridCol w:w="2518"/>
+        <w:gridCol w:w="6338"/>
+      </w:tblGrid>
+      <w:tr>
+        <w:tc>
+          <w:tcPr>
+            <w:tcW w:w="2518" w:type="dxa"/>
+          </w:tcPr>
+          <w:p>
+            <w:pPr>
+              <w:rPr>
+                <w:szCs w:val="24"/>
+              </w:rPr>
+            </w:pPr>
+            <w:r>
+              <w:rPr>
+                <w:szCs w:val="24"/>
+              </w:rPr>
+              <w:t>Week Starting:</w:t>
+            </w:r>
+          </w:p>
+        </w:tc>
+        <w:tc>
+          <w:tcPr>
+            <w:tcW w:w="6338" w:type="dxa"/>
+          </w:tcPr>
+          <w:p>
+            <w:pPr>
+              <w:rPr>
+                <w:szCs w:val="24"/>
+              </w:rPr>
+            </w:pPr>
+            <w:r>
+              <w:rPr>
+                <w:rFonts w:eastAsia="Arial"/>
+              </w:rPr>
+              <w:t xml:space="preserve">     </w:t>
+            </w:r>
+            <w:r>
+              <w:rPr>
+                <w:rFonts w:eastAsia="Arial"/>
+              </w:rPr>
+              <w:t xml:space="preserve">      29/10/2018      TO       04/11</w:t>
+            </w:r>
+            <w:r>
+              <w:rPr>
+                <w:rFonts w:eastAsia="Arial"/>
+              </w:rPr>
+              <w:t>/2018</w:t>
+            </w:r>
+          </w:p>
+          <w:p>
+            <w:pPr>
+              <w:rPr>
+                <w:szCs w:val="24"/>
+              </w:rPr>
+            </w:pPr>
+          </w:p>
+        </w:tc>
+      </w:tr>
+      <w:tr>
+        <w:tc>
+          <w:tcPr>
+            <w:tcW w:w="2518" w:type="dxa"/>
+          </w:tcPr>
+          <w:p>
+            <w:pPr>
+              <w:rPr>
+                <w:szCs w:val="24"/>
+              </w:rPr>
+            </w:pPr>
+            <w:r>
+              <w:rPr>
+                <w:szCs w:val="24"/>
+              </w:rPr>
+              <w:t>Student Name:</w:t>
+            </w:r>
+          </w:p>
+        </w:tc>
+        <w:tc>
+          <w:tcPr>
+            <w:tcW w:w="6338" w:type="dxa"/>
+          </w:tcPr>
+          <w:p>
+            <w:pPr>
+              <w:rPr>
+                <w:szCs w:val="24"/>
+              </w:rPr>
+            </w:pPr>
+            <w:r>
+              <w:rPr>
+                <w:szCs w:val="24"/>
+              </w:rPr>
+              <w:t>Conor O Tuathail – C00206724</w:t>
+            </w:r>
+          </w:p>
+          <w:p>
+            <w:pPr>
+              <w:rPr>
+                <w:szCs w:val="24"/>
+              </w:rPr>
+            </w:pPr>
+          </w:p>
+        </w:tc>
+      </w:tr>
+    </w:tbl>
+    <w:p>
+      <w:pPr>
+        <w:rPr>
+          <w:szCs w:val="24"/>
+        </w:rPr>
+      </w:pPr>
+    </w:p>
+    <w:tbl>
+      <w:tblPr>
+        <w:tblW w:w="0" w:type="auto"/>
+        <w:tblBorders>
+          <w:top w:val="single" w:sz="4" w:space="0" w:color="auto"/>
+          <w:left w:val="single" w:sz="4" w:space="0" w:color="auto"/>
+          <w:bottom w:val="single" w:sz="4" w:space="0" w:color="auto"/>
+          <w:right w:val="single" w:sz="4" w:space="0" w:color="auto"/>
+        </w:tblBorders>
+        <w:tblLayout w:type="fixed"/>
+        <w:tblLook w:val="0000" w:firstRow="0" w:lastRow="0" w:firstColumn="0" w:lastColumn="0" w:noHBand="0" w:noVBand="0"/>
+      </w:tblPr>
+      <w:tblGrid>
+        <w:gridCol w:w="8863"/>
+      </w:tblGrid>
+      <w:tr>
+        <w:trPr>
+          <w:trHeight w:val="61"/>
+        </w:trPr>
+        <w:tc>
+          <w:tcPr>
+            <w:tcW w:w="8863" w:type="dxa"/>
+            <w:tcBorders>
+              <w:bottom w:val="single" w:sz="4" w:space="0" w:color="auto"/>
+            </w:tcBorders>
+          </w:tcPr>
+          <w:p>
+            <w:pPr>
+              <w:rPr>
+                <w:b/>
+                <w:szCs w:val="24"/>
+              </w:rPr>
+            </w:pPr>
+            <w:r>
+              <w:rPr>
+                <w:b/>
+                <w:szCs w:val="24"/>
+              </w:rPr>
+              <w:t>Description of work completed since previous meeting</w:t>
+            </w:r>
+          </w:p>
+          <w:p>
+            <w:r>
+              <w:t>Notes : Also record project backlog, use notes page as required</w:t>
+            </w:r>
+            <w:r>
+              <w:rPr>
+                <w:szCs w:val="24"/>
+              </w:rPr>
+              <w:tab/>
+            </w:r>
+          </w:p>
+        </w:tc>
+      </w:tr>
+      <w:tr>
+        <w:trPr>
+          <w:trHeight w:val="466"/>
+        </w:trPr>
+        <w:tc>
+          <w:tcPr>
+            <w:tcW w:w="8863" w:type="dxa"/>
+          </w:tcPr>
+          <w:p>
+            <w:r>
+              <w:t xml:space="preserve">Met supervisor again.  </w:t>
+            </w:r>
+          </w:p>
+          <w:p>
+            <w:r>
+              <w:t>Review of progress.</w:t>
+            </w:r>
+          </w:p>
+          <w:p>
+            <w:r>
+              <w:t>The exam board turned down part of my proposal.</w:t>
+            </w:r>
+          </w:p>
+        </w:tc>
+      </w:tr>
+      <w:tr>
+        <w:trPr>
+          <w:trHeight w:val="466"/>
+        </w:trPr>
+        <w:tc>
+          <w:tcPr>
+            <w:tcW w:w="8863" w:type="dxa"/>
+          </w:tcPr>
+          <w:p/>
+        </w:tc>
+      </w:tr>
+      <w:tr>
+        <w:trPr>
+          <w:trHeight w:val="466"/>
+        </w:trPr>
+        <w:tc>
+          <w:tcPr>
+            <w:tcW w:w="8863" w:type="dxa"/>
+            <w:tcBorders>
+              <w:bottom w:val="single" w:sz="4" w:space="0" w:color="auto"/>
+            </w:tcBorders>
+          </w:tcPr>
+          <w:p/>
+        </w:tc>
+      </w:tr>
+    </w:tbl>
+    <w:p>
+      <w:pPr>
+        <w:rPr>
+          <w:sz w:val="20"/>
+        </w:rPr>
+      </w:pPr>
+    </w:p>
+    <w:tbl>
+      <w:tblPr>
+        <w:tblW w:w="0" w:type="auto"/>
+        <w:tblBorders>
+          <w:top w:val="single" w:sz="4" w:space="0" w:color="auto"/>
+          <w:left w:val="single" w:sz="4" w:space="0" w:color="auto"/>
+          <w:bottom w:val="single" w:sz="4" w:space="0" w:color="auto"/>
+          <w:right w:val="single" w:sz="4" w:space="0" w:color="auto"/>
+        </w:tblBorders>
+        <w:tblLayout w:type="fixed"/>
+        <w:tblLook w:val="0000" w:firstRow="0" w:lastRow="0" w:firstColumn="0" w:lastColumn="0" w:noHBand="0" w:noVBand="0"/>
+      </w:tblPr>
+      <w:tblGrid>
+        <w:gridCol w:w="8856"/>
+      </w:tblGrid>
+      <w:tr>
+        <w:trPr>
+          <w:trHeight w:val="425"/>
+        </w:trPr>
+        <w:tc>
+          <w:tcPr>
+            <w:tcW w:w="8856" w:type="dxa"/>
+            <w:tcBorders>
+              <w:top w:val="single" w:sz="4" w:space="0" w:color="auto"/>
+              <w:bottom w:val="single" w:sz="4" w:space="0" w:color="auto"/>
+            </w:tcBorders>
+          </w:tcPr>
+          <w:p>
+            <w:pPr>
+              <w:rPr>
+                <w:b/>
+                <w:szCs w:val="24"/>
+              </w:rPr>
+            </w:pPr>
+            <w:r>
+              <w:rPr>
+                <w:b/>
+                <w:szCs w:val="24"/>
+              </w:rPr>
+              <w:t>Tasks to be completed this week</w:t>
+            </w:r>
+          </w:p>
+          <w:p>
+            <w:pPr>
+              <w:rPr>
+                <w:sz w:val="20"/>
+              </w:rPr>
+            </w:pPr>
+            <w:r>
+              <w:rPr>
+                <w:sz w:val="20"/>
+              </w:rPr>
+              <w:t>Notes: record any additional tasks on notes page as required.</w:t>
+            </w:r>
+          </w:p>
+        </w:tc>
+      </w:tr>
+      <w:tr>
+        <w:trPr>
+          <w:trHeight w:val="3026"/>
+        </w:trPr>
+        <w:tc>
+          <w:tcPr>
+            <w:tcW w:w="8856" w:type="dxa"/>
+            <w:tcBorders>
+              <w:top w:val="single" w:sz="4" w:space="0" w:color="auto"/>
+              <w:left w:val="nil"/>
+              <w:bottom w:val="nil"/>
+              <w:right w:val="nil"/>
+            </w:tcBorders>
+          </w:tcPr>
+          <w:tbl>
+            <w:tblPr>
+              <w:tblStyle w:val="TableGrid"/>
+              <w:tblW w:w="0" w:type="auto"/>
+              <w:tblLayout w:type="fixed"/>
+              <w:tblLook w:val="04A0" w:firstRow="1" w:lastRow="0" w:firstColumn="1" w:lastColumn="0" w:noHBand="0" w:noVBand="1"/>
+            </w:tblPr>
+            <w:tblGrid>
+              <w:gridCol w:w="704"/>
+              <w:gridCol w:w="7921"/>
+            </w:tblGrid>
+            <w:tr>
+              <w:tc>
+                <w:tcPr>
+                  <w:tcW w:w="704" w:type="dxa"/>
+                </w:tcPr>
+                <w:p>
+                  <w:pPr>
+                    <w:rPr>
+                      <w:b/>
+                      <w:szCs w:val="24"/>
+                    </w:rPr>
+                  </w:pPr>
+                  <w:r>
+                    <w:rPr>
+                      <w:b/>
+                      <w:szCs w:val="24"/>
+                    </w:rPr>
+                    <w:t>1</w:t>
+                  </w:r>
+                </w:p>
+              </w:tc>
+              <w:tc>
+                <w:tcPr>
+                  <w:tcW w:w="7921" w:type="dxa"/>
+                </w:tcPr>
+                <w:p>
+                  <w:r>
+                    <w:t>Contact former lecturer on reading material for data science</w:t>
+                  </w:r>
+                </w:p>
+                <w:p>
+                  <w:pPr>
+                    <w:rPr>
+                      <w:szCs w:val="24"/>
+                    </w:rPr>
+                  </w:pPr>
+                </w:p>
+              </w:tc>
+            </w:tr>
+            <w:tr>
+              <w:tc>
+                <w:tcPr>
+                  <w:tcW w:w="704" w:type="dxa"/>
+                </w:tcPr>
+                <w:p>
+                  <w:pPr>
+                    <w:rPr>
+                      <w:b/>
+                      <w:szCs w:val="24"/>
+                    </w:rPr>
+                  </w:pPr>
+                  <w:r>
+                    <w:rPr>
+                      <w:b/>
+                      <w:szCs w:val="24"/>
+                    </w:rPr>
+                    <w:t>2</w:t>
+                  </w:r>
+                </w:p>
+              </w:tc>
+              <w:tc>
+                <w:tcPr>
+                  <w:tcW w:w="7921" w:type="dxa"/>
+                </w:tcPr>
+                <w:p>
+                  <w:pPr>
+                    <w:rPr>
+                      <w:szCs w:val="24"/>
+                    </w:rPr>
+                  </w:pPr>
+                  <w:r>
+                    <w:rPr>
+                      <w:szCs w:val="24"/>
+                    </w:rPr>
+                    <w:t>Update jira and Github</w:t>
+                  </w:r>
+                </w:p>
+                <w:p>
+                  <w:pPr>
+                    <w:rPr>
+                      <w:szCs w:val="24"/>
+                    </w:rPr>
+                  </w:pPr>
+                </w:p>
+              </w:tc>
+            </w:tr>
+            <w:tr>
+              <w:tc>
+                <w:tcPr>
+                  <w:tcW w:w="704" w:type="dxa"/>
+                </w:tcPr>
+                <w:p>
+                  <w:pPr>
+                    <w:rPr>
+                      <w:b/>
+                      <w:szCs w:val="24"/>
+                    </w:rPr>
+                  </w:pPr>
+                  <w:r>
+                    <w:rPr>
+                      <w:b/>
+                      <w:szCs w:val="24"/>
+                    </w:rPr>
+                    <w:t>3</w:t>
+                  </w:r>
+                </w:p>
+              </w:tc>
+              <w:tc>
+                <w:tcPr>
+                  <w:tcW w:w="7921" w:type="dxa"/>
+                </w:tcPr>
+                <w:p>
+                  <w:pPr>
+                    <w:rPr>
+                      <w:szCs w:val="24"/>
+                    </w:rPr>
+                  </w:pPr>
+                  <w:r>
+                    <w:rPr>
+                      <w:szCs w:val="24"/>
+                    </w:rPr>
+                    <w:t>Update proposal for project</w:t>
+                  </w:r>
+                </w:p>
+                <w:p>
+                  <w:pPr>
+                    <w:rPr>
+                      <w:szCs w:val="24"/>
+                    </w:rPr>
+                  </w:pPr>
+                </w:p>
+              </w:tc>
+            </w:tr>
+            <w:tr>
+              <w:tc>
+                <w:tcPr>
+                  <w:tcW w:w="704" w:type="dxa"/>
+                </w:tcPr>
+                <w:p>
+                  <w:pPr>
+                    <w:rPr>
+                      <w:b/>
+                      <w:szCs w:val="24"/>
+                    </w:rPr>
+                  </w:pPr>
+                  <w:r>
+                    <w:rPr>
+                      <w:b/>
+                      <w:szCs w:val="24"/>
+                    </w:rPr>
+                    <w:t>4</w:t>
+                  </w:r>
+                </w:p>
+              </w:tc>
+              <w:tc>
+                <w:tcPr>
+                  <w:tcW w:w="7921" w:type="dxa"/>
+                </w:tcPr>
+                <w:p>
+                  <w:pPr>
+                    <w:rPr>
+                      <w:szCs w:val="24"/>
+                    </w:rPr>
+                  </w:pPr>
+                </w:p>
+                <w:p>
+                  <w:pPr>
+                    <w:rPr>
+                      <w:szCs w:val="24"/>
+                    </w:rPr>
+                  </w:pPr>
+                </w:p>
+              </w:tc>
+            </w:tr>
+            <w:tr>
+              <w:tc>
+                <w:tcPr>
+                  <w:tcW w:w="704" w:type="dxa"/>
+                </w:tcPr>
+                <w:p>
+                  <w:pPr>
+                    <w:rPr>
+                      <w:b/>
+                      <w:szCs w:val="24"/>
+                    </w:rPr>
+                  </w:pPr>
+                  <w:r>
+                    <w:rPr>
+                      <w:b/>
+                      <w:szCs w:val="24"/>
+                    </w:rPr>
+                    <w:t>5</w:t>
+                  </w:r>
+                </w:p>
+              </w:tc>
+              <w:tc>
+                <w:tcPr>
+                  <w:tcW w:w="7921" w:type="dxa"/>
+                </w:tcPr>
+                <w:p>
+                  <w:pPr>
+                    <w:rPr>
+                      <w:szCs w:val="24"/>
+                    </w:rPr>
+                  </w:pPr>
+                </w:p>
+                <w:p>
+                  <w:pPr>
+                    <w:rPr>
+                      <w:szCs w:val="24"/>
+                    </w:rPr>
+                  </w:pPr>
+                </w:p>
+              </w:tc>
+            </w:tr>
+            <w:tr>
+              <w:tc>
+                <w:tcPr>
+                  <w:tcW w:w="704" w:type="dxa"/>
+                </w:tcPr>
+                <w:p>
+                  <w:pPr>
+                    <w:rPr>
+                      <w:b/>
+                      <w:szCs w:val="24"/>
+                    </w:rPr>
+                  </w:pPr>
+                  <w:r>
+                    <w:rPr>
+                      <w:b/>
+                      <w:szCs w:val="24"/>
+                    </w:rPr>
+                    <w:t>6</w:t>
+                  </w:r>
+                </w:p>
+              </w:tc>
+              <w:tc>
+                <w:tcPr>
+                  <w:tcW w:w="7921" w:type="dxa"/>
+                </w:tcPr>
+                <w:p>
+                  <w:pPr>
+                    <w:rPr>
+                      <w:szCs w:val="24"/>
+                    </w:rPr>
+                  </w:pPr>
+                </w:p>
+                <w:p>
+                  <w:pPr>
+                    <w:rPr>
+                      <w:szCs w:val="24"/>
+                    </w:rPr>
+                  </w:pPr>
+                </w:p>
+              </w:tc>
+            </w:tr>
+          </w:tbl>
+          <w:p>
+            <w:pPr>
+              <w:rPr>
+                <w:szCs w:val="24"/>
+              </w:rPr>
+            </w:pPr>
+          </w:p>
+        </w:tc>
+      </w:tr>
+    </w:tbl>
+    <w:p>
+      <w:pPr>
+        <w:pStyle w:val="Heading1"/>
+        <w:rPr>
+          <w:szCs w:val="24"/>
+        </w:rPr>
+      </w:pPr>
+    </w:p>
+    <w:tbl>
+      <w:tblPr>
+        <w:tblW w:w="0" w:type="auto"/>
+        <w:tblBorders>
+          <w:top w:val="single" w:sz="4" w:space="0" w:color="auto"/>
+          <w:left w:val="single" w:sz="4" w:space="0" w:color="auto"/>
+          <w:bottom w:val="single" w:sz="4" w:space="0" w:color="auto"/>
+          <w:right w:val="single" w:sz="4" w:space="0" w:color="auto"/>
+        </w:tblBorders>
+        <w:tblLayout w:type="fixed"/>
+        <w:tblLook w:val="0000" w:firstRow="0" w:lastRow="0" w:firstColumn="0" w:lastColumn="0" w:noHBand="0" w:noVBand="0"/>
+      </w:tblPr>
+      <w:tblGrid>
+        <w:gridCol w:w="8755"/>
+      </w:tblGrid>
+      <w:tr>
+        <w:trPr>
+          <w:trHeight w:val="70"/>
+        </w:trPr>
+        <w:tc>
+          <w:tcPr>
+            <w:tcW w:w="8755" w:type="dxa"/>
+            <w:tcBorders>
+              <w:bottom w:val="single" w:sz="4" w:space="0" w:color="auto"/>
+            </w:tcBorders>
+          </w:tcPr>
+          <w:p>
+            <w:pPr>
+              <w:pStyle w:val="Heading1"/>
+              <w:rPr>
+                <w:szCs w:val="24"/>
+              </w:rPr>
+            </w:pPr>
+            <w:r>
+              <w:rPr>
+                <w:szCs w:val="24"/>
+              </w:rPr>
+              <w:t>Supervisor Comments</w:t>
+            </w:r>
+          </w:p>
+        </w:tc>
+      </w:tr>
+      <w:tr>
+        <w:trPr>
+          <w:trHeight w:val="1567"/>
+        </w:trPr>
+        <w:tc>
+          <w:tcPr>
+            <w:tcW w:w="8755" w:type="dxa"/>
+            <w:tcBorders>
+              <w:bottom w:val="single" w:sz="4" w:space="0" w:color="auto"/>
+            </w:tcBorders>
+          </w:tcPr>
+          <w:p>
+            <w:pPr>
+              <w:rPr>
+                <w:szCs w:val="24"/>
+              </w:rPr>
+            </w:pPr>
+          </w:p>
+        </w:tc>
+      </w:tr>
+    </w:tbl>
+    <w:p>
+      <w:pPr>
+        <w:rPr>
+          <w:b/>
+          <w:szCs w:val="24"/>
+        </w:rPr>
+      </w:pPr>
+    </w:p>
+    <w:tbl>
+      <w:tblPr>
+        <w:tblStyle w:val="TableGrid"/>
+        <w:tblW w:w="0" w:type="auto"/>
+        <w:tblLook w:val="04A0" w:firstRow="1" w:lastRow="0" w:firstColumn="1" w:lastColumn="0" w:noHBand="0" w:noVBand="1"/>
+      </w:tblPr>
+      <w:tblGrid>
+        <w:gridCol w:w="1526"/>
+        <w:gridCol w:w="7229"/>
+      </w:tblGrid>
+      <w:tr>
+        <w:tc>
+          <w:tcPr>
+            <w:tcW w:w="1526" w:type="dxa"/>
+          </w:tcPr>
+          <w:p>
+            <w:pPr>
+              <w:rPr>
+                <w:b/>
+                <w:szCs w:val="24"/>
+              </w:rPr>
+            </w:pPr>
+          </w:p>
+        </w:tc>
+        <w:tc>
+          <w:tcPr>
+            <w:tcW w:w="7229" w:type="dxa"/>
+          </w:tcPr>
+          <w:p>
+            <w:pPr>
+              <w:rPr>
+                <w:b/>
+                <w:szCs w:val="24"/>
+              </w:rPr>
+            </w:pPr>
+            <w:r>
+              <w:rPr>
+                <w:b/>
+                <w:szCs w:val="24"/>
+              </w:rPr>
+              <w:t>Student</w:t>
+            </w:r>
+          </w:p>
+        </w:tc>
+      </w:tr>
+      <w:tr>
+        <w:tc>
+          <w:tcPr>
+            <w:tcW w:w="1526" w:type="dxa"/>
+          </w:tcPr>
+          <w:p>
+            <w:pPr>
+              <w:rPr>
+                <w:b/>
+                <w:szCs w:val="24"/>
+              </w:rPr>
+            </w:pPr>
+            <w:r>
+              <w:rPr>
+                <w:b/>
+                <w:szCs w:val="24"/>
+              </w:rPr>
+              <w:t>Signature</w:t>
+            </w:r>
+          </w:p>
+        </w:tc>
+        <w:tc>
+          <w:tcPr>
+            <w:tcW w:w="7229" w:type="dxa"/>
+          </w:tcPr>
+          <w:p>
+            <w:pPr>
+              <w:rPr>
+                <w:b/>
+                <w:szCs w:val="24"/>
+              </w:rPr>
+            </w:pPr>
+          </w:p>
+          <w:p>
+            <w:pPr>
+              <w:rPr>
+                <w:b/>
+                <w:szCs w:val="24"/>
+              </w:rPr>
+            </w:pPr>
+          </w:p>
+        </w:tc>
+      </w:tr>
+      <w:tr>
+        <w:tc>
+          <w:tcPr>
+            <w:tcW w:w="1526" w:type="dxa"/>
+          </w:tcPr>
+          <w:p>
+            <w:pPr>
+              <w:rPr>
+                <w:b/>
+                <w:szCs w:val="24"/>
+              </w:rPr>
+            </w:pPr>
+            <w:r>
+              <w:rPr>
+                <w:b/>
+                <w:szCs w:val="24"/>
+              </w:rPr>
+              <w:t>Date</w:t>
+            </w:r>
+          </w:p>
+        </w:tc>
+        <w:tc>
+          <w:tcPr>
+            <w:tcW w:w="7229" w:type="dxa"/>
+          </w:tcPr>
+          <w:p>
+            <w:pPr>
+              <w:rPr>
+                <w:b/>
+                <w:szCs w:val="24"/>
+              </w:rPr>
+            </w:pPr>
+            <w:r>
+              <w:rPr>
+                <w:b/>
+                <w:szCs w:val="24"/>
+              </w:rPr>
+              <w:t>19/10/18</w:t>
+            </w:r>
+          </w:p>
+        </w:tc>
+      </w:tr>
+    </w:tbl>
+    <w:p>
+      <w:pPr>
+        <w:rPr>
+          <w:rStyle w:val="Emphasis"/>
+        </w:rPr>
+      </w:pPr>
+    </w:p>
+    <w:p>
+      <w:pPr>
+        <w:jc w:val="center"/>
+        <w:rPr>
+          <w:rStyle w:val="Emphasis"/>
+          <w:b/>
+          <w:i w:val="0"/>
+        </w:rPr>
+      </w:pPr>
+      <w:r>
+        <w:rPr>
+          <w:rStyle w:val="Emphasis"/>
+          <w:b/>
+          <w:i w:val="0"/>
+        </w:rPr>
+        <w:lastRenderedPageBreak/>
+        <w:t>Week 6</w:t>
+      </w:r>
+    </w:p>
+    <w:p>
+      <w:pPr>
+        <w:jc w:val="center"/>
+        <w:rPr>
+          <w:b/>
+        </w:rPr>
+      </w:pPr>
+    </w:p>
+    <w:tbl>
+      <w:tblPr>
+        <w:tblStyle w:val="TableGrid"/>
+        <w:tblW w:w="0" w:type="auto"/>
+        <w:tblLook w:val="04A0" w:firstRow="1" w:lastRow="0" w:firstColumn="1" w:lastColumn="0" w:noHBand="0" w:noVBand="1"/>
+      </w:tblPr>
+      <w:tblGrid>
+        <w:gridCol w:w="2518"/>
+        <w:gridCol w:w="6338"/>
+      </w:tblGrid>
+      <w:tr>
+        <w:tc>
+          <w:tcPr>
+            <w:tcW w:w="2518" w:type="dxa"/>
+          </w:tcPr>
+          <w:p>
+            <w:pPr>
+              <w:rPr>
+                <w:szCs w:val="24"/>
+              </w:rPr>
+            </w:pPr>
+            <w:r>
+              <w:rPr>
+                <w:szCs w:val="24"/>
+              </w:rPr>
+              <w:t>Week Starting:</w:t>
+            </w:r>
+          </w:p>
+        </w:tc>
+        <w:tc>
+          <w:tcPr>
+            <w:tcW w:w="6338" w:type="dxa"/>
+          </w:tcPr>
+          <w:p>
+            <w:pPr>
+              <w:rPr>
+                <w:szCs w:val="24"/>
+              </w:rPr>
+            </w:pPr>
+            <w:r>
+              <w:rPr>
+                <w:rFonts w:eastAsia="Arial"/>
+              </w:rPr>
+              <w:t xml:space="preserve">     </w:t>
+            </w:r>
+            <w:r>
+              <w:rPr>
+                <w:rFonts w:eastAsia="Arial"/>
+              </w:rPr>
+              <w:t xml:space="preserve">      05/10/2018      TO       11/11</w:t>
+            </w:r>
+            <w:r>
+              <w:rPr>
+                <w:rFonts w:eastAsia="Arial"/>
+              </w:rPr>
+              <w:t>/2018</w:t>
+            </w:r>
+          </w:p>
+          <w:p>
+            <w:pPr>
+              <w:rPr>
+                <w:szCs w:val="24"/>
+              </w:rPr>
+            </w:pPr>
+          </w:p>
+        </w:tc>
+      </w:tr>
+      <w:tr>
+        <w:tc>
+          <w:tcPr>
+            <w:tcW w:w="2518" w:type="dxa"/>
+          </w:tcPr>
+          <w:p>
+            <w:pPr>
+              <w:rPr>
+                <w:szCs w:val="24"/>
+              </w:rPr>
+            </w:pPr>
+            <w:r>
+              <w:rPr>
+                <w:szCs w:val="24"/>
+              </w:rPr>
+              <w:t>Student Name:</w:t>
+            </w:r>
+          </w:p>
+        </w:tc>
+        <w:tc>
+          <w:tcPr>
+            <w:tcW w:w="6338" w:type="dxa"/>
+          </w:tcPr>
+          <w:p>
+            <w:pPr>
+              <w:rPr>
+                <w:szCs w:val="24"/>
+              </w:rPr>
+            </w:pPr>
+            <w:r>
+              <w:rPr>
+                <w:szCs w:val="24"/>
+              </w:rPr>
+              <w:t>Conor O Tuathail – C00206724</w:t>
+            </w:r>
+          </w:p>
+          <w:p>
+            <w:pPr>
+              <w:rPr>
+                <w:szCs w:val="24"/>
+              </w:rPr>
+            </w:pPr>
+          </w:p>
+        </w:tc>
+      </w:tr>
+    </w:tbl>
+    <w:p>
+      <w:pPr>
+        <w:rPr>
+          <w:szCs w:val="24"/>
+        </w:rPr>
+      </w:pPr>
+    </w:p>
+    <w:tbl>
+      <w:tblPr>
+        <w:tblW w:w="0" w:type="auto"/>
+        <w:tblBorders>
+          <w:top w:val="single" w:sz="4" w:space="0" w:color="auto"/>
+          <w:left w:val="single" w:sz="4" w:space="0" w:color="auto"/>
+          <w:bottom w:val="single" w:sz="4" w:space="0" w:color="auto"/>
+          <w:right w:val="single" w:sz="4" w:space="0" w:color="auto"/>
+        </w:tblBorders>
+        <w:tblLayout w:type="fixed"/>
+        <w:tblLook w:val="0000" w:firstRow="0" w:lastRow="0" w:firstColumn="0" w:lastColumn="0" w:noHBand="0" w:noVBand="0"/>
+      </w:tblPr>
+      <w:tblGrid>
+        <w:gridCol w:w="8855"/>
+      </w:tblGrid>
+      <w:tr>
+        <w:trPr>
+          <w:trHeight w:val="66"/>
+        </w:trPr>
+        <w:tc>
+          <w:tcPr>
+            <w:tcW w:w="8855" w:type="dxa"/>
+            <w:tcBorders>
+              <w:bottom w:val="single" w:sz="4" w:space="0" w:color="auto"/>
+            </w:tcBorders>
+          </w:tcPr>
+          <w:p>
+            <w:pPr>
+              <w:rPr>
+                <w:b/>
+                <w:szCs w:val="24"/>
+              </w:rPr>
+            </w:pPr>
+            <w:r>
+              <w:rPr>
+                <w:b/>
+                <w:szCs w:val="24"/>
+              </w:rPr>
+              <w:t>Description of work completed since previous meeting</w:t>
+            </w:r>
+          </w:p>
+          <w:p>
+            <w:r>
+              <w:t>Notes : Also record project backlog, use notes page as required</w:t>
+            </w:r>
+            <w:r>
+              <w:rPr>
+                <w:szCs w:val="24"/>
+              </w:rPr>
+              <w:tab/>
+            </w:r>
+          </w:p>
+        </w:tc>
+      </w:tr>
+      <w:tr>
+        <w:trPr>
+          <w:trHeight w:val="504"/>
+        </w:trPr>
+        <w:tc>
+          <w:tcPr>
+            <w:tcW w:w="8855" w:type="dxa"/>
+          </w:tcPr>
+          <w:p>
+            <w:r>
+              <w:t xml:space="preserve">Met supervisor again.  </w:t>
+            </w:r>
+          </w:p>
+          <w:p>
+            <w:r>
+              <w:t>New amended proposal</w:t>
+            </w:r>
+          </w:p>
+          <w:p>
+            <w:r>
+              <w:t>Ran through new submission idea with supervisor</w:t>
+            </w:r>
+          </w:p>
+        </w:tc>
+      </w:tr>
+      <w:tr>
+        <w:trPr>
+          <w:trHeight w:val="504"/>
+        </w:trPr>
+        <w:tc>
+          <w:tcPr>
+            <w:tcW w:w="8855" w:type="dxa"/>
+          </w:tcPr>
+          <w:p/>
+        </w:tc>
+      </w:tr>
+      <w:tr>
+        <w:trPr>
+          <w:trHeight w:val="504"/>
+        </w:trPr>
+        <w:tc>
+          <w:tcPr>
+            <w:tcW w:w="8855" w:type="dxa"/>
+            <w:tcBorders>
+              <w:bottom w:val="single" w:sz="4" w:space="0" w:color="auto"/>
+            </w:tcBorders>
+          </w:tcPr>
+          <w:p/>
+        </w:tc>
+      </w:tr>
+    </w:tbl>
+    <w:p>
+      <w:pPr>
+        <w:rPr>
+          <w:sz w:val="20"/>
+        </w:rPr>
+      </w:pPr>
+    </w:p>
+    <w:tbl>
+      <w:tblPr>
+        <w:tblW w:w="0" w:type="auto"/>
+        <w:tblBorders>
+          <w:top w:val="single" w:sz="4" w:space="0" w:color="auto"/>
+          <w:left w:val="single" w:sz="4" w:space="0" w:color="auto"/>
+          <w:bottom w:val="single" w:sz="4" w:space="0" w:color="auto"/>
+          <w:right w:val="single" w:sz="4" w:space="0" w:color="auto"/>
+        </w:tblBorders>
+        <w:tblLayout w:type="fixed"/>
+        <w:tblLook w:val="0000" w:firstRow="0" w:lastRow="0" w:firstColumn="0" w:lastColumn="0" w:noHBand="0" w:noVBand="0"/>
+      </w:tblPr>
+      <w:tblGrid>
+        <w:gridCol w:w="8856"/>
+      </w:tblGrid>
+      <w:tr>
+        <w:trPr>
+          <w:trHeight w:val="425"/>
+        </w:trPr>
+        <w:tc>
+          <w:tcPr>
+            <w:tcW w:w="8856" w:type="dxa"/>
+            <w:tcBorders>
+              <w:top w:val="single" w:sz="4" w:space="0" w:color="auto"/>
+              <w:bottom w:val="single" w:sz="4" w:space="0" w:color="auto"/>
+            </w:tcBorders>
+          </w:tcPr>
+          <w:p>
+            <w:pPr>
+              <w:rPr>
+                <w:b/>
+                <w:szCs w:val="24"/>
+              </w:rPr>
+            </w:pPr>
+            <w:r>
+              <w:rPr>
+                <w:b/>
+                <w:szCs w:val="24"/>
+              </w:rPr>
+              <w:t>Tasks to be completed this week</w:t>
+            </w:r>
+          </w:p>
+          <w:p>
+            <w:pPr>
+              <w:rPr>
+                <w:sz w:val="20"/>
+              </w:rPr>
+            </w:pPr>
+            <w:r>
+              <w:rPr>
+                <w:sz w:val="20"/>
+              </w:rPr>
+              <w:t>Notes: record any additional tasks on notes page as required.</w:t>
+            </w:r>
+          </w:p>
+        </w:tc>
+      </w:tr>
+      <w:tr>
+        <w:trPr>
+          <w:trHeight w:val="3026"/>
+        </w:trPr>
+        <w:tc>
+          <w:tcPr>
+            <w:tcW w:w="8856" w:type="dxa"/>
+            <w:tcBorders>
+              <w:top w:val="single" w:sz="4" w:space="0" w:color="auto"/>
+              <w:left w:val="nil"/>
+              <w:bottom w:val="nil"/>
+              <w:right w:val="nil"/>
+            </w:tcBorders>
+          </w:tcPr>
+          <w:tbl>
+            <w:tblPr>
+              <w:tblStyle w:val="TableGrid"/>
+              <w:tblW w:w="0" w:type="auto"/>
+              <w:tblLayout w:type="fixed"/>
+              <w:tblLook w:val="04A0" w:firstRow="1" w:lastRow="0" w:firstColumn="1" w:lastColumn="0" w:noHBand="0" w:noVBand="1"/>
+            </w:tblPr>
+            <w:tblGrid>
+              <w:gridCol w:w="704"/>
+              <w:gridCol w:w="7921"/>
+            </w:tblGrid>
+            <w:tr>
+              <w:tc>
+                <w:tcPr>
+                  <w:tcW w:w="704" w:type="dxa"/>
+                </w:tcPr>
+                <w:p>
+                  <w:pPr>
+                    <w:rPr>
+                      <w:b/>
+                      <w:szCs w:val="24"/>
+                    </w:rPr>
+                  </w:pPr>
+                  <w:r>
+                    <w:rPr>
+                      <w:b/>
+                      <w:szCs w:val="24"/>
+                    </w:rPr>
+                    <w:t>1</w:t>
+                  </w:r>
+                </w:p>
+              </w:tc>
+              <w:tc>
+                <w:tcPr>
+                  <w:tcW w:w="7921" w:type="dxa"/>
+                </w:tcPr>
+                <w:p>
+                  <w:r>
+                    <w:t>Contact former lecturer on reading material for data science</w:t>
+                  </w:r>
+                </w:p>
+                <w:p>
+                  <w:pPr>
+                    <w:rPr>
+                      <w:szCs w:val="24"/>
+                    </w:rPr>
+                  </w:pPr>
+                </w:p>
+              </w:tc>
+            </w:tr>
+            <w:tr>
+              <w:tc>
+                <w:tcPr>
+                  <w:tcW w:w="704" w:type="dxa"/>
+                </w:tcPr>
+                <w:p>
+                  <w:pPr>
+                    <w:rPr>
+                      <w:b/>
+                      <w:szCs w:val="24"/>
+                    </w:rPr>
+                  </w:pPr>
+                  <w:r>
+                    <w:rPr>
+                      <w:b/>
+                      <w:szCs w:val="24"/>
+                    </w:rPr>
+                    <w:t>2</w:t>
+                  </w:r>
+                </w:p>
+              </w:tc>
+              <w:tc>
+                <w:tcPr>
+                  <w:tcW w:w="7921" w:type="dxa"/>
+                </w:tcPr>
+                <w:p>
+                  <w:pPr>
+                    <w:rPr>
+                      <w:szCs w:val="24"/>
+                    </w:rPr>
+                  </w:pPr>
+                  <w:r>
+                    <w:rPr>
+                      <w:szCs w:val="24"/>
+                    </w:rPr>
+                    <w:t>Update jira and Github</w:t>
+                  </w:r>
+                </w:p>
+                <w:p>
+                  <w:pPr>
+                    <w:rPr>
+                      <w:szCs w:val="24"/>
+                    </w:rPr>
+                  </w:pPr>
+                </w:p>
+              </w:tc>
+            </w:tr>
+            <w:tr>
+              <w:tc>
+                <w:tcPr>
+                  <w:tcW w:w="704" w:type="dxa"/>
+                </w:tcPr>
+                <w:p>
+                  <w:pPr>
+                    <w:rPr>
+                      <w:b/>
+                      <w:szCs w:val="24"/>
+                    </w:rPr>
+                  </w:pPr>
+                  <w:r>
+                    <w:rPr>
+                      <w:b/>
+                      <w:szCs w:val="24"/>
+                    </w:rPr>
+                    <w:t>3</w:t>
+                  </w:r>
+                </w:p>
+              </w:tc>
+              <w:tc>
+                <w:tcPr>
+                  <w:tcW w:w="7921" w:type="dxa"/>
+                </w:tcPr>
+                <w:p>
+                  <w:pPr>
+                    <w:rPr>
+                      <w:szCs w:val="24"/>
+                    </w:rPr>
+                  </w:pPr>
+                  <w:r>
+                    <w:rPr>
+                      <w:szCs w:val="24"/>
+                    </w:rPr>
+                    <w:t>Submit new proposal</w:t>
+                  </w:r>
+                </w:p>
+                <w:p>
+                  <w:pPr>
+                    <w:rPr>
+                      <w:szCs w:val="24"/>
+                    </w:rPr>
+                  </w:pPr>
+                </w:p>
+              </w:tc>
+            </w:tr>
+            <w:tr>
+              <w:tc>
+                <w:tcPr>
+                  <w:tcW w:w="704" w:type="dxa"/>
+                </w:tcPr>
+                <w:p>
+                  <w:pPr>
+                    <w:rPr>
+                      <w:b/>
+                      <w:szCs w:val="24"/>
+                    </w:rPr>
+                  </w:pPr>
+                  <w:r>
+                    <w:rPr>
+                      <w:b/>
+                      <w:szCs w:val="24"/>
+                    </w:rPr>
+                    <w:t>4</w:t>
+                  </w:r>
+                </w:p>
+              </w:tc>
+              <w:tc>
+                <w:tcPr>
+                  <w:tcW w:w="7921" w:type="dxa"/>
+                </w:tcPr>
+                <w:p>
+                  <w:pPr>
+                    <w:rPr>
+                      <w:szCs w:val="24"/>
+                    </w:rPr>
+                  </w:pPr>
+                </w:p>
+                <w:p>
+                  <w:pPr>
+                    <w:rPr>
+                      <w:szCs w:val="24"/>
+                    </w:rPr>
+                  </w:pPr>
+                </w:p>
+              </w:tc>
+            </w:tr>
+            <w:tr>
+              <w:tc>
+                <w:tcPr>
+                  <w:tcW w:w="704" w:type="dxa"/>
+                </w:tcPr>
+                <w:p>
+                  <w:pPr>
+                    <w:rPr>
+                      <w:b/>
+                      <w:szCs w:val="24"/>
+                    </w:rPr>
+                  </w:pPr>
+                  <w:r>
+                    <w:rPr>
+                      <w:b/>
+                      <w:szCs w:val="24"/>
+                    </w:rPr>
+                    <w:t>5</w:t>
+                  </w:r>
+                </w:p>
+              </w:tc>
+              <w:tc>
+                <w:tcPr>
+                  <w:tcW w:w="7921" w:type="dxa"/>
+                </w:tcPr>
+                <w:p>
+                  <w:pPr>
+                    <w:rPr>
+                      <w:szCs w:val="24"/>
+                    </w:rPr>
+                  </w:pPr>
+                </w:p>
+                <w:p>
+                  <w:pPr>
+                    <w:rPr>
+                      <w:szCs w:val="24"/>
+                    </w:rPr>
+                  </w:pPr>
+                </w:p>
+              </w:tc>
+            </w:tr>
+            <w:tr>
+              <w:tc>
+                <w:tcPr>
+                  <w:tcW w:w="704" w:type="dxa"/>
+                </w:tcPr>
+                <w:p>
+                  <w:pPr>
+                    <w:rPr>
+                      <w:b/>
+                      <w:szCs w:val="24"/>
+                    </w:rPr>
+                  </w:pPr>
+                  <w:r>
+                    <w:rPr>
+                      <w:b/>
+                      <w:szCs w:val="24"/>
+                    </w:rPr>
+                    <w:t>6</w:t>
+                  </w:r>
+                </w:p>
+              </w:tc>
+              <w:tc>
+                <w:tcPr>
+                  <w:tcW w:w="7921" w:type="dxa"/>
+                </w:tcPr>
+                <w:p>
+                  <w:pPr>
+                    <w:rPr>
+                      <w:szCs w:val="24"/>
+                    </w:rPr>
+                  </w:pPr>
+                </w:p>
+                <w:p>
+                  <w:pPr>
+                    <w:rPr>
+                      <w:szCs w:val="24"/>
+                    </w:rPr>
+                  </w:pPr>
+                </w:p>
+              </w:tc>
+            </w:tr>
+          </w:tbl>
+          <w:p>
+            <w:pPr>
+              <w:rPr>
+                <w:szCs w:val="24"/>
+              </w:rPr>
+            </w:pPr>
+          </w:p>
+        </w:tc>
+      </w:tr>
+    </w:tbl>
+    <w:p>
+      <w:pPr>
+        <w:pStyle w:val="Heading1"/>
+        <w:rPr>
+          <w:szCs w:val="24"/>
+        </w:rPr>
+      </w:pPr>
+    </w:p>
+    <w:tbl>
+      <w:tblPr>
+        <w:tblW w:w="0" w:type="auto"/>
+        <w:tblBorders>
+          <w:top w:val="single" w:sz="4" w:space="0" w:color="auto"/>
+          <w:left w:val="single" w:sz="4" w:space="0" w:color="auto"/>
+          <w:bottom w:val="single" w:sz="4" w:space="0" w:color="auto"/>
+          <w:right w:val="single" w:sz="4" w:space="0" w:color="auto"/>
+        </w:tblBorders>
+        <w:tblLayout w:type="fixed"/>
+        <w:tblLook w:val="0000" w:firstRow="0" w:lastRow="0" w:firstColumn="0" w:lastColumn="0" w:noHBand="0" w:noVBand="0"/>
+      </w:tblPr>
+      <w:tblGrid>
+        <w:gridCol w:w="8755"/>
+      </w:tblGrid>
+      <w:tr>
+        <w:trPr>
+          <w:trHeight w:val="70"/>
+        </w:trPr>
+        <w:tc>
+          <w:tcPr>
+            <w:tcW w:w="8755" w:type="dxa"/>
+            <w:tcBorders>
+              <w:bottom w:val="single" w:sz="4" w:space="0" w:color="auto"/>
+            </w:tcBorders>
+          </w:tcPr>
+          <w:p>
+            <w:pPr>
+              <w:pStyle w:val="Heading1"/>
+              <w:rPr>
+                <w:szCs w:val="24"/>
+              </w:rPr>
+            </w:pPr>
+            <w:r>
+              <w:rPr>
+                <w:szCs w:val="24"/>
+              </w:rPr>
+              <w:t>Supervisor Comments</w:t>
+            </w:r>
+          </w:p>
+        </w:tc>
+      </w:tr>
+      <w:tr>
+        <w:trPr>
+          <w:trHeight w:val="1567"/>
+        </w:trPr>
+        <w:tc>
+          <w:tcPr>
+            <w:tcW w:w="8755" w:type="dxa"/>
+            <w:tcBorders>
+              <w:bottom w:val="single" w:sz="4" w:space="0" w:color="auto"/>
+            </w:tcBorders>
+          </w:tcPr>
+          <w:p>
+            <w:pPr>
+              <w:rPr>
+                <w:szCs w:val="24"/>
+              </w:rPr>
+            </w:pPr>
+          </w:p>
+        </w:tc>
+      </w:tr>
+    </w:tbl>
+    <w:p>
+      <w:pPr>
+        <w:rPr>
+          <w:b/>
+          <w:szCs w:val="24"/>
+        </w:rPr>
+      </w:pPr>
+    </w:p>
+    <w:tbl>
+      <w:tblPr>
+        <w:tblStyle w:val="TableGrid"/>
+        <w:tblW w:w="0" w:type="auto"/>
+        <w:tblLook w:val="04A0" w:firstRow="1" w:lastRow="0" w:firstColumn="1" w:lastColumn="0" w:noHBand="0" w:noVBand="1"/>
+      </w:tblPr>
+      <w:tblGrid>
+        <w:gridCol w:w="1526"/>
+        <w:gridCol w:w="7229"/>
+      </w:tblGrid>
+      <w:tr>
+        <w:tc>
+          <w:tcPr>
+            <w:tcW w:w="1526" w:type="dxa"/>
+          </w:tcPr>
+          <w:p>
+            <w:pPr>
+              <w:rPr>
+                <w:b/>
+                <w:szCs w:val="24"/>
+              </w:rPr>
+            </w:pPr>
+          </w:p>
+        </w:tc>
+        <w:tc>
+          <w:tcPr>
+            <w:tcW w:w="7229" w:type="dxa"/>
+          </w:tcPr>
+          <w:p>
+            <w:pPr>
+              <w:rPr>
+                <w:b/>
+                <w:szCs w:val="24"/>
+              </w:rPr>
+            </w:pPr>
+            <w:r>
+              <w:rPr>
+                <w:b/>
+                <w:szCs w:val="24"/>
+              </w:rPr>
+              <w:t>Student</w:t>
+            </w:r>
+          </w:p>
+        </w:tc>
+      </w:tr>
+      <w:tr>
+        <w:tc>
+          <w:tcPr>
+            <w:tcW w:w="1526" w:type="dxa"/>
+          </w:tcPr>
+          <w:p>
+            <w:pPr>
+              <w:rPr>
+                <w:b/>
+                <w:szCs w:val="24"/>
+              </w:rPr>
+            </w:pPr>
+            <w:r>
+              <w:rPr>
+                <w:b/>
+                <w:szCs w:val="24"/>
+              </w:rPr>
+              <w:t>Signature</w:t>
+            </w:r>
+          </w:p>
+        </w:tc>
+        <w:tc>
+          <w:tcPr>
+            <w:tcW w:w="7229" w:type="dxa"/>
+          </w:tcPr>
+          <w:p>
+            <w:pPr>
+              <w:rPr>
+                <w:b/>
+                <w:szCs w:val="24"/>
+              </w:rPr>
+            </w:pPr>
+          </w:p>
+          <w:p>
+            <w:pPr>
+              <w:rPr>
+                <w:b/>
+                <w:szCs w:val="24"/>
+              </w:rPr>
+            </w:pPr>
+          </w:p>
+        </w:tc>
+      </w:tr>
+      <w:tr>
+        <w:tc>
+          <w:tcPr>
+            <w:tcW w:w="1526" w:type="dxa"/>
+          </w:tcPr>
+          <w:p>
+            <w:pPr>
+              <w:rPr>
+                <w:b/>
+                <w:szCs w:val="24"/>
+              </w:rPr>
+            </w:pPr>
+            <w:r>
+              <w:rPr>
+                <w:b/>
+                <w:szCs w:val="24"/>
+              </w:rPr>
+              <w:t>Date</w:t>
+            </w:r>
+          </w:p>
+        </w:tc>
+        <w:tc>
+          <w:tcPr>
+            <w:tcW w:w="7229" w:type="dxa"/>
+          </w:tcPr>
+          <w:p>
+            <w:pPr>
+              <w:rPr>
+                <w:b/>
+                <w:szCs w:val="24"/>
+              </w:rPr>
+            </w:pPr>
+            <w:r>
+              <w:rPr>
+                <w:b/>
+                <w:szCs w:val="24"/>
+              </w:rPr>
+              <w:t>19/10/18</w:t>
+            </w:r>
+          </w:p>
+        </w:tc>
+      </w:tr>
+    </w:tbl>
+    <w:p>
+      <w:pPr>
+        <w:rPr>
+          <w:rStyle w:val="Emphasis"/>
+        </w:rPr>
+      </w:pPr>
+    </w:p>
+    <w:p>
+      <w:pPr>
+        <w:jc w:val="center"/>
+        <w:rPr>
+          <w:rStyle w:val="Emphasis"/>
+          <w:b/>
+          <w:i w:val="0"/>
+        </w:rPr>
+      </w:pPr>
+      <w:r>
+        <w:rPr>
+          <w:rStyle w:val="Emphasis"/>
+          <w:b/>
+          <w:i w:val="0"/>
+        </w:rPr>
+        <w:lastRenderedPageBreak/>
+        <w:t>Week 7</w:t>
+      </w:r>
+    </w:p>
+    <w:p>
+      <w:pPr>
+        <w:jc w:val="center"/>
+        <w:rPr>
+          <w:b/>
+        </w:rPr>
+      </w:pPr>
+    </w:p>
+    <w:tbl>
+      <w:tblPr>
+        <w:tblStyle w:val="TableGrid"/>
+        <w:tblW w:w="0" w:type="auto"/>
+        <w:tblLook w:val="04A0" w:firstRow="1" w:lastRow="0" w:firstColumn="1" w:lastColumn="0" w:noHBand="0" w:noVBand="1"/>
+      </w:tblPr>
+      <w:tblGrid>
+        <w:gridCol w:w="2518"/>
+        <w:gridCol w:w="6338"/>
+      </w:tblGrid>
+      <w:tr>
+        <w:tc>
+          <w:tcPr>
+            <w:tcW w:w="2518" w:type="dxa"/>
+          </w:tcPr>
+          <w:p>
+            <w:pPr>
+              <w:rPr>
+                <w:szCs w:val="24"/>
+              </w:rPr>
+            </w:pPr>
+            <w:r>
+              <w:rPr>
+                <w:szCs w:val="24"/>
+              </w:rPr>
+              <w:t>Week Starting:</w:t>
+            </w:r>
+          </w:p>
+        </w:tc>
+        <w:tc>
+          <w:tcPr>
+            <w:tcW w:w="6338" w:type="dxa"/>
+          </w:tcPr>
+          <w:p>
+            <w:pPr>
+              <w:rPr>
+                <w:szCs w:val="24"/>
+              </w:rPr>
+            </w:pPr>
+            <w:r>
+              <w:rPr>
+                <w:rFonts w:eastAsia="Arial"/>
+              </w:rPr>
+              <w:t xml:space="preserve">     </w:t>
+            </w:r>
+            <w:r>
+              <w:rPr>
+                <w:rFonts w:eastAsia="Arial"/>
+              </w:rPr>
+              <w:t xml:space="preserve">      12/11/2018      TO       18/11</w:t>
+            </w:r>
+            <w:r>
+              <w:rPr>
+                <w:rFonts w:eastAsia="Arial"/>
+              </w:rPr>
+              <w:t>/2018</w:t>
+            </w:r>
+          </w:p>
+          <w:p>
+            <w:pPr>
+              <w:rPr>
+                <w:szCs w:val="24"/>
+              </w:rPr>
+            </w:pPr>
+          </w:p>
+        </w:tc>
+      </w:tr>
+      <w:tr>
+        <w:tc>
+          <w:tcPr>
+            <w:tcW w:w="2518" w:type="dxa"/>
+          </w:tcPr>
+          <w:p>
+            <w:pPr>
+              <w:rPr>
+                <w:szCs w:val="24"/>
+              </w:rPr>
+            </w:pPr>
+            <w:r>
+              <w:rPr>
+                <w:szCs w:val="24"/>
+              </w:rPr>
+              <w:t>Student Name:</w:t>
+            </w:r>
+          </w:p>
+        </w:tc>
+        <w:tc>
+          <w:tcPr>
+            <w:tcW w:w="6338" w:type="dxa"/>
+          </w:tcPr>
+          <w:p>
+            <w:pPr>
+              <w:rPr>
+                <w:szCs w:val="24"/>
+              </w:rPr>
+            </w:pPr>
+            <w:r>
+              <w:rPr>
+                <w:szCs w:val="24"/>
+              </w:rPr>
+              <w:t>Conor O Tuathail – C00206724</w:t>
+            </w:r>
+          </w:p>
+          <w:p>
+            <w:pPr>
+              <w:rPr>
+                <w:szCs w:val="24"/>
+              </w:rPr>
+            </w:pPr>
+          </w:p>
+        </w:tc>
+      </w:tr>
+    </w:tbl>
+    <w:p>
+      <w:pPr>
+        <w:rPr>
+          <w:szCs w:val="24"/>
+        </w:rPr>
+      </w:pPr>
+    </w:p>
+    <w:tbl>
+      <w:tblPr>
+        <w:tblW w:w="0" w:type="auto"/>
+        <w:tblBorders>
+          <w:top w:val="single" w:sz="4" w:space="0" w:color="auto"/>
+          <w:left w:val="single" w:sz="4" w:space="0" w:color="auto"/>
+          <w:bottom w:val="single" w:sz="4" w:space="0" w:color="auto"/>
+          <w:right w:val="single" w:sz="4" w:space="0" w:color="auto"/>
+        </w:tblBorders>
+        <w:tblLayout w:type="fixed"/>
+        <w:tblLook w:val="0000" w:firstRow="0" w:lastRow="0" w:firstColumn="0" w:lastColumn="0" w:noHBand="0" w:noVBand="0"/>
+      </w:tblPr>
+      <w:tblGrid>
+        <w:gridCol w:w="8855"/>
+      </w:tblGrid>
+      <w:tr>
+        <w:trPr>
+          <w:trHeight w:val="66"/>
+        </w:trPr>
+        <w:tc>
+          <w:tcPr>
+            <w:tcW w:w="8855" w:type="dxa"/>
+            <w:tcBorders>
+              <w:bottom w:val="single" w:sz="4" w:space="0" w:color="auto"/>
+            </w:tcBorders>
+          </w:tcPr>
+          <w:p>
+            <w:pPr>
+              <w:rPr>
+                <w:b/>
+                <w:szCs w:val="24"/>
+              </w:rPr>
+            </w:pPr>
+            <w:r>
+              <w:rPr>
+                <w:b/>
+                <w:szCs w:val="24"/>
+              </w:rPr>
+              <w:t>Description of work completed since previous meeting</w:t>
+            </w:r>
+          </w:p>
+          <w:p>
+            <w:r>
+              <w:t>Notes : Also record project backlog, use notes page as required</w:t>
+            </w:r>
+            <w:r>
+              <w:rPr>
+                <w:szCs w:val="24"/>
+              </w:rPr>
+              <w:tab/>
+            </w:r>
+          </w:p>
+        </w:tc>
+      </w:tr>
+      <w:tr>
+        <w:trPr>
+          <w:trHeight w:val="504"/>
+        </w:trPr>
+        <w:tc>
+          <w:tcPr>
+            <w:tcW w:w="8855" w:type="dxa"/>
+          </w:tcPr>
+          <w:p>
+            <w:r>
+              <w:t xml:space="preserve">Met supervisor again.  </w:t>
+            </w:r>
+          </w:p>
+          <w:p>
+            <w:r>
+              <w:t>Submission approved</w:t>
+            </w:r>
+          </w:p>
+          <w:p>
+            <w:r>
+              <w:t>Started amending current documents to new proposal.</w:t>
+            </w:r>
+          </w:p>
+        </w:tc>
+      </w:tr>
+      <w:tr>
+        <w:trPr>
+          <w:trHeight w:val="504"/>
+        </w:trPr>
+        <w:tc>
+          <w:tcPr>
+            <w:tcW w:w="8855" w:type="dxa"/>
+          </w:tcPr>
+          <w:p/>
+        </w:tc>
+      </w:tr>
+      <w:tr>
+        <w:trPr>
+          <w:trHeight w:val="504"/>
+        </w:trPr>
+        <w:tc>
+          <w:tcPr>
+            <w:tcW w:w="8855" w:type="dxa"/>
+            <w:tcBorders>
+              <w:bottom w:val="single" w:sz="4" w:space="0" w:color="auto"/>
+            </w:tcBorders>
+          </w:tcPr>
+          <w:p/>
+        </w:tc>
+      </w:tr>
+    </w:tbl>
+    <w:p>
+      <w:pPr>
+        <w:rPr>
+          <w:sz w:val="20"/>
+        </w:rPr>
+      </w:pPr>
+    </w:p>
+    <w:tbl>
+      <w:tblPr>
+        <w:tblW w:w="0" w:type="auto"/>
+        <w:tblBorders>
+          <w:top w:val="single" w:sz="4" w:space="0" w:color="auto"/>
+          <w:left w:val="single" w:sz="4" w:space="0" w:color="auto"/>
+          <w:bottom w:val="single" w:sz="4" w:space="0" w:color="auto"/>
+          <w:right w:val="single" w:sz="4" w:space="0" w:color="auto"/>
+        </w:tblBorders>
+        <w:tblLayout w:type="fixed"/>
+        <w:tblLook w:val="0000" w:firstRow="0" w:lastRow="0" w:firstColumn="0" w:lastColumn="0" w:noHBand="0" w:noVBand="0"/>
+      </w:tblPr>
+      <w:tblGrid>
+        <w:gridCol w:w="8856"/>
+      </w:tblGrid>
+      <w:tr>
+        <w:trPr>
+          <w:trHeight w:val="425"/>
+        </w:trPr>
+        <w:tc>
+          <w:tcPr>
+            <w:tcW w:w="8856" w:type="dxa"/>
+            <w:tcBorders>
+              <w:top w:val="single" w:sz="4" w:space="0" w:color="auto"/>
+              <w:bottom w:val="single" w:sz="4" w:space="0" w:color="auto"/>
+            </w:tcBorders>
+          </w:tcPr>
+          <w:p>
+            <w:pPr>
+              <w:rPr>
+                <w:b/>
+                <w:szCs w:val="24"/>
+              </w:rPr>
+            </w:pPr>
+            <w:r>
+              <w:rPr>
+                <w:b/>
+                <w:szCs w:val="24"/>
+              </w:rPr>
+              <w:t>Tasks to be completed this week</w:t>
+            </w:r>
+          </w:p>
+          <w:p>
+            <w:pPr>
+              <w:rPr>
+                <w:sz w:val="20"/>
+              </w:rPr>
+            </w:pPr>
+            <w:r>
+              <w:rPr>
+                <w:sz w:val="20"/>
+              </w:rPr>
+              <w:t>Notes: record any additional tasks on notes page as required.</w:t>
+            </w:r>
+          </w:p>
+        </w:tc>
+      </w:tr>
+      <w:tr>
+        <w:trPr>
+          <w:trHeight w:val="3026"/>
+        </w:trPr>
+        <w:tc>
+          <w:tcPr>
+            <w:tcW w:w="8856" w:type="dxa"/>
+            <w:tcBorders>
+              <w:top w:val="single" w:sz="4" w:space="0" w:color="auto"/>
+              <w:left w:val="nil"/>
+              <w:bottom w:val="nil"/>
+              <w:right w:val="nil"/>
+            </w:tcBorders>
+          </w:tcPr>
+          <w:tbl>
+            <w:tblPr>
+              <w:tblStyle w:val="TableGrid"/>
+              <w:tblW w:w="0" w:type="auto"/>
+              <w:tblLayout w:type="fixed"/>
+              <w:tblLook w:val="04A0" w:firstRow="1" w:lastRow="0" w:firstColumn="1" w:lastColumn="0" w:noHBand="0" w:noVBand="1"/>
+            </w:tblPr>
+            <w:tblGrid>
+              <w:gridCol w:w="704"/>
+              <w:gridCol w:w="7921"/>
+            </w:tblGrid>
+            <w:tr>
+              <w:tc>
+                <w:tcPr>
+                  <w:tcW w:w="704" w:type="dxa"/>
+                </w:tcPr>
+                <w:p>
+                  <w:pPr>
+                    <w:rPr>
+                      <w:b/>
+                      <w:szCs w:val="24"/>
+                    </w:rPr>
+                  </w:pPr>
+                  <w:r>
+                    <w:rPr>
+                      <w:b/>
+                      <w:szCs w:val="24"/>
+                    </w:rPr>
+                    <w:t>1</w:t>
+                  </w:r>
+                </w:p>
+              </w:tc>
+              <w:tc>
+                <w:tcPr>
+                  <w:tcW w:w="7921" w:type="dxa"/>
+                </w:tcPr>
+                <w:p>
+                  <w:pPr>
+                    <w:rPr>
+                      <w:szCs w:val="24"/>
+                    </w:rPr>
+                  </w:pPr>
+                  <w:r>
+                    <w:rPr>
+                      <w:szCs w:val="24"/>
+                    </w:rPr>
+                    <w:t>Finish Document update</w:t>
+                  </w:r>
+                </w:p>
+                <w:p>
+                  <w:pPr>
+                    <w:rPr>
+                      <w:szCs w:val="24"/>
+                    </w:rPr>
+                  </w:pPr>
+                </w:p>
+              </w:tc>
+            </w:tr>
+            <w:tr>
+              <w:tc>
+                <w:tcPr>
+                  <w:tcW w:w="704" w:type="dxa"/>
+                </w:tcPr>
+                <w:p>
+                  <w:pPr>
+                    <w:rPr>
+                      <w:b/>
+                      <w:szCs w:val="24"/>
+                    </w:rPr>
+                  </w:pPr>
+                  <w:r>
+                    <w:rPr>
+                      <w:b/>
+                      <w:szCs w:val="24"/>
+                    </w:rPr>
+                    <w:t>2</w:t>
+                  </w:r>
+                </w:p>
+              </w:tc>
+              <w:tc>
+                <w:tcPr>
+                  <w:tcW w:w="7921" w:type="dxa"/>
+                </w:tcPr>
+                <w:p>
+                  <w:pPr>
+                    <w:rPr>
+                      <w:szCs w:val="24"/>
+                    </w:rPr>
+                  </w:pPr>
+                  <w:r>
+                    <w:rPr>
+                      <w:szCs w:val="24"/>
+                    </w:rPr>
+                    <w:t>Update jira and Github</w:t>
+                  </w:r>
+                </w:p>
+                <w:p>
+                  <w:pPr>
+                    <w:rPr>
+                      <w:szCs w:val="24"/>
+                    </w:rPr>
+                  </w:pPr>
+                </w:p>
+              </w:tc>
+            </w:tr>
+            <w:tr>
+              <w:tc>
+                <w:tcPr>
+                  <w:tcW w:w="704" w:type="dxa"/>
+                </w:tcPr>
+                <w:p>
+                  <w:pPr>
+                    <w:rPr>
+                      <w:b/>
+                      <w:szCs w:val="24"/>
+                    </w:rPr>
+                  </w:pPr>
+                  <w:r>
+                    <w:rPr>
+                      <w:b/>
+                      <w:szCs w:val="24"/>
+                    </w:rPr>
+                    <w:t>3</w:t>
+                  </w:r>
+                </w:p>
+              </w:tc>
+              <w:tc>
+                <w:tcPr>
+                  <w:tcW w:w="7921" w:type="dxa"/>
+                </w:tcPr>
+                <w:p>
+                  <w:pPr>
+                    <w:rPr>
+                      <w:szCs w:val="24"/>
+                    </w:rPr>
+                  </w:pPr>
+                  <w:r>
+                    <w:rPr>
+                      <w:szCs w:val="24"/>
+                    </w:rPr>
+                    <w:t>Start new document work.</w:t>
+                  </w:r>
+                </w:p>
+                <w:p>
+                  <w:pPr>
+                    <w:rPr>
+                      <w:szCs w:val="24"/>
+                    </w:rPr>
+                  </w:pPr>
+                </w:p>
+              </w:tc>
+            </w:tr>
+            <w:tr>
+              <w:tc>
+                <w:tcPr>
+                  <w:tcW w:w="704" w:type="dxa"/>
+                </w:tcPr>
+                <w:p>
+                  <w:pPr>
+                    <w:rPr>
+                      <w:b/>
+                      <w:szCs w:val="24"/>
+                    </w:rPr>
+                  </w:pPr>
+                  <w:r>
+                    <w:rPr>
+                      <w:b/>
+                      <w:szCs w:val="24"/>
+                    </w:rPr>
+                    <w:t>4</w:t>
+                  </w:r>
+                </w:p>
+              </w:tc>
+              <w:tc>
+                <w:tcPr>
+                  <w:tcW w:w="7921" w:type="dxa"/>
+                </w:tcPr>
+                <w:p>
+                  <w:pPr>
+                    <w:rPr>
+                      <w:szCs w:val="24"/>
+                    </w:rPr>
+                  </w:pPr>
+                  <w:r>
+                    <w:rPr>
+                      <w:szCs w:val="24"/>
+                    </w:rPr>
+                    <w:t>Print off diary reports so far</w:t>
+                  </w:r>
+                </w:p>
+                <w:p>
+                  <w:pPr>
+                    <w:rPr>
+                      <w:szCs w:val="24"/>
+                    </w:rPr>
+                  </w:pPr>
+                </w:p>
+              </w:tc>
+            </w:tr>
+            <w:tr>
+              <w:tc>
+                <w:tcPr>
+                  <w:tcW w:w="704" w:type="dxa"/>
+                </w:tcPr>
+                <w:p>
+                  <w:pPr>
+                    <w:rPr>
+                      <w:b/>
+                      <w:szCs w:val="24"/>
+                    </w:rPr>
+                  </w:pPr>
+                  <w:r>
+                    <w:rPr>
+                      <w:b/>
+                      <w:szCs w:val="24"/>
+                    </w:rPr>
+                    <w:t>5</w:t>
+                  </w:r>
+                </w:p>
+              </w:tc>
+              <w:tc>
+                <w:tcPr>
+                  <w:tcW w:w="7921" w:type="dxa"/>
+                </w:tcPr>
+                <w:p>
+                  <w:pPr>
+                    <w:rPr>
+                      <w:szCs w:val="24"/>
+                    </w:rPr>
+                  </w:pPr>
+                </w:p>
+                <w:p>
+                  <w:pPr>
+                    <w:rPr>
+                      <w:szCs w:val="24"/>
+                    </w:rPr>
+                  </w:pPr>
+                </w:p>
+              </w:tc>
+            </w:tr>
+            <w:tr>
+              <w:tc>
+                <w:tcPr>
+                  <w:tcW w:w="704" w:type="dxa"/>
+                </w:tcPr>
+                <w:p>
+                  <w:pPr>
+                    <w:rPr>
+                      <w:b/>
+                      <w:szCs w:val="24"/>
+                    </w:rPr>
+                  </w:pPr>
+                  <w:r>
+                    <w:rPr>
+                      <w:b/>
+                      <w:szCs w:val="24"/>
+                    </w:rPr>
+                    <w:t>6</w:t>
+                  </w:r>
+                </w:p>
+              </w:tc>
+              <w:tc>
+                <w:tcPr>
+                  <w:tcW w:w="7921" w:type="dxa"/>
+                </w:tcPr>
+                <w:p>
+                  <w:pPr>
+                    <w:rPr>
+                      <w:szCs w:val="24"/>
+                    </w:rPr>
+                  </w:pPr>
+                </w:p>
+                <w:p>
+                  <w:pPr>
+                    <w:rPr>
+                      <w:szCs w:val="24"/>
+                    </w:rPr>
+                  </w:pPr>
+                </w:p>
+              </w:tc>
+            </w:tr>
+          </w:tbl>
+          <w:p>
+            <w:pPr>
+              <w:rPr>
+                <w:szCs w:val="24"/>
+              </w:rPr>
+            </w:pPr>
+          </w:p>
+        </w:tc>
+      </w:tr>
+    </w:tbl>
+    <w:p>
+      <w:pPr>
+        <w:pStyle w:val="Heading1"/>
+        <w:rPr>
+          <w:szCs w:val="24"/>
+        </w:rPr>
+      </w:pPr>
+    </w:p>
+    <w:tbl>
+      <w:tblPr>
+        <w:tblW w:w="0" w:type="auto"/>
+        <w:tblBorders>
+          <w:top w:val="single" w:sz="4" w:space="0" w:color="auto"/>
+          <w:left w:val="single" w:sz="4" w:space="0" w:color="auto"/>
+          <w:bottom w:val="single" w:sz="4" w:space="0" w:color="auto"/>
+          <w:right w:val="single" w:sz="4" w:space="0" w:color="auto"/>
+        </w:tblBorders>
+        <w:tblLayout w:type="fixed"/>
+        <w:tblLook w:val="0000" w:firstRow="0" w:lastRow="0" w:firstColumn="0" w:lastColumn="0" w:noHBand="0" w:noVBand="0"/>
+      </w:tblPr>
+      <w:tblGrid>
+        <w:gridCol w:w="8755"/>
+      </w:tblGrid>
+      <w:tr>
+        <w:trPr>
+          <w:trHeight w:val="70"/>
+        </w:trPr>
+        <w:tc>
+          <w:tcPr>
+            <w:tcW w:w="8755" w:type="dxa"/>
+            <w:tcBorders>
+              <w:bottom w:val="single" w:sz="4" w:space="0" w:color="auto"/>
+            </w:tcBorders>
+          </w:tcPr>
+          <w:p>
+            <w:pPr>
+              <w:pStyle w:val="Heading1"/>
+              <w:rPr>
+                <w:szCs w:val="24"/>
+              </w:rPr>
+            </w:pPr>
+            <w:r>
+              <w:rPr>
+                <w:szCs w:val="24"/>
+              </w:rPr>
+              <w:t>Supervisor Comments</w:t>
+            </w:r>
+          </w:p>
+        </w:tc>
+      </w:tr>
+      <w:tr>
+        <w:trPr>
+          <w:trHeight w:val="1567"/>
+        </w:trPr>
+        <w:tc>
+          <w:tcPr>
+            <w:tcW w:w="8755" w:type="dxa"/>
+            <w:tcBorders>
+              <w:bottom w:val="single" w:sz="4" w:space="0" w:color="auto"/>
+            </w:tcBorders>
+          </w:tcPr>
+          <w:p>
+            <w:pPr>
+              <w:rPr>
+                <w:szCs w:val="24"/>
+              </w:rPr>
+            </w:pPr>
+          </w:p>
+        </w:tc>
+      </w:tr>
+    </w:tbl>
+    <w:p>
+      <w:pPr>
+        <w:rPr>
+          <w:b/>
+          <w:szCs w:val="24"/>
+        </w:rPr>
+      </w:pPr>
+    </w:p>
+    <w:tbl>
+      <w:tblPr>
+        <w:tblStyle w:val="TableGrid"/>
+        <w:tblW w:w="0" w:type="auto"/>
+        <w:tblLook w:val="04A0" w:firstRow="1" w:lastRow="0" w:firstColumn="1" w:lastColumn="0" w:noHBand="0" w:noVBand="1"/>
+      </w:tblPr>
+      <w:tblGrid>
+        <w:gridCol w:w="1526"/>
+        <w:gridCol w:w="7229"/>
+      </w:tblGrid>
+      <w:tr>
+        <w:tc>
+          <w:tcPr>
+            <w:tcW w:w="1526" w:type="dxa"/>
+          </w:tcPr>
+          <w:p>
+            <w:pPr>
+              <w:rPr>
+                <w:b/>
+                <w:szCs w:val="24"/>
+              </w:rPr>
+            </w:pPr>
+          </w:p>
+        </w:tc>
+        <w:tc>
+          <w:tcPr>
+            <w:tcW w:w="7229" w:type="dxa"/>
+          </w:tcPr>
+          <w:p>
+            <w:pPr>
+              <w:rPr>
+                <w:b/>
+                <w:szCs w:val="24"/>
+              </w:rPr>
+            </w:pPr>
+            <w:r>
+              <w:rPr>
+                <w:b/>
+                <w:szCs w:val="24"/>
+              </w:rPr>
+              <w:t>Student</w:t>
+            </w:r>
+          </w:p>
+        </w:tc>
+      </w:tr>
+      <w:tr>
+        <w:tc>
+          <w:tcPr>
+            <w:tcW w:w="1526" w:type="dxa"/>
+          </w:tcPr>
+          <w:p>
+            <w:pPr>
+              <w:rPr>
+                <w:b/>
+                <w:szCs w:val="24"/>
+              </w:rPr>
+            </w:pPr>
+            <w:r>
+              <w:rPr>
+                <w:b/>
+                <w:szCs w:val="24"/>
+              </w:rPr>
+              <w:t>Signature</w:t>
+            </w:r>
+          </w:p>
+        </w:tc>
+        <w:tc>
+          <w:tcPr>
+            <w:tcW w:w="7229" w:type="dxa"/>
+          </w:tcPr>
+          <w:p>
+            <w:pPr>
+              <w:rPr>
+                <w:b/>
+                <w:szCs w:val="24"/>
+              </w:rPr>
+            </w:pPr>
+          </w:p>
+          <w:p>
+            <w:pPr>
+              <w:rPr>
+                <w:b/>
+                <w:szCs w:val="24"/>
+              </w:rPr>
+            </w:pPr>
+          </w:p>
+        </w:tc>
+      </w:tr>
+      <w:tr>
+        <w:tc>
+          <w:tcPr>
+            <w:tcW w:w="1526" w:type="dxa"/>
+          </w:tcPr>
+          <w:p>
+            <w:pPr>
+              <w:rPr>
+                <w:b/>
+                <w:szCs w:val="24"/>
+              </w:rPr>
+            </w:pPr>
+            <w:r>
+              <w:rPr>
+                <w:b/>
+                <w:szCs w:val="24"/>
+              </w:rPr>
+              <w:t>Date</w:t>
+            </w:r>
+          </w:p>
+        </w:tc>
+        <w:tc>
+          <w:tcPr>
+            <w:tcW w:w="7229" w:type="dxa"/>
+          </w:tcPr>
+          <w:p>
+            <w:pPr>
+              <w:rPr>
+                <w:b/>
+                <w:szCs w:val="24"/>
+              </w:rPr>
+            </w:pPr>
+            <w:r>
+              <w:rPr>
+                <w:b/>
+                <w:szCs w:val="24"/>
+              </w:rPr>
+              <w:t>19/10/18</w:t>
+            </w:r>
+          </w:p>
+        </w:tc>
+      </w:tr>
+    </w:tbl>
+    <w:p>
+      <w:pPr>
+        <w:rPr>
+          <w:rStyle w:val="Emphasis"/>
+        </w:rPr>
+      </w:pPr>
+    </w:p>
+    <w:p>
+      <w:pPr>
+        <w:jc w:val="center"/>
+        <w:rPr>
+          <w:rStyle w:val="Emphasis"/>
+          <w:b/>
+          <w:i w:val="0"/>
+        </w:rPr>
+      </w:pPr>
+      <w:r>
+        <w:rPr>
+          <w:rStyle w:val="Emphasis"/>
+          <w:b/>
+          <w:i w:val="0"/>
+        </w:rPr>
+        <w:lastRenderedPageBreak/>
+        <w:t>Week 8</w:t>
+      </w:r>
+    </w:p>
+    <w:p>
+      <w:pPr>
+        <w:jc w:val="center"/>
+        <w:rPr>
+          <w:b/>
+        </w:rPr>
+      </w:pPr>
+    </w:p>
+    <w:tbl>
+      <w:tblPr>
+        <w:tblStyle w:val="TableGrid"/>
+        <w:tblW w:w="0" w:type="auto"/>
+        <w:tblLook w:val="04A0" w:firstRow="1" w:lastRow="0" w:firstColumn="1" w:lastColumn="0" w:noHBand="0" w:noVBand="1"/>
+      </w:tblPr>
+      <w:tblGrid>
+        <w:gridCol w:w="2518"/>
+        <w:gridCol w:w="6338"/>
+      </w:tblGrid>
+      <w:tr>
+        <w:tc>
+          <w:tcPr>
+            <w:tcW w:w="2518" w:type="dxa"/>
+          </w:tcPr>
+          <w:p>
+            <w:pPr>
+              <w:rPr>
+                <w:szCs w:val="24"/>
+              </w:rPr>
+            </w:pPr>
+            <w:r>
+              <w:rPr>
+                <w:szCs w:val="24"/>
+              </w:rPr>
+              <w:t>Week Starting:</w:t>
+            </w:r>
+          </w:p>
+        </w:tc>
+        <w:tc>
+          <w:tcPr>
+            <w:tcW w:w="6338" w:type="dxa"/>
+          </w:tcPr>
+          <w:p>
+            <w:pPr>
+              <w:rPr>
+                <w:szCs w:val="24"/>
+              </w:rPr>
+            </w:pPr>
+            <w:r>
+              <w:rPr>
+                <w:rFonts w:eastAsia="Arial"/>
+              </w:rPr>
+              <w:t xml:space="preserve">     </w:t>
+            </w:r>
+            <w:r>
+              <w:rPr>
+                <w:rFonts w:eastAsia="Arial"/>
+              </w:rPr>
+              <w:t xml:space="preserve">      19/11/2018      TO       25/11</w:t>
+            </w:r>
+            <w:r>
+              <w:rPr>
+                <w:rFonts w:eastAsia="Arial"/>
+              </w:rPr>
+              <w:t>/2018</w:t>
+            </w:r>
+          </w:p>
+          <w:p>
+            <w:pPr>
+              <w:rPr>
+                <w:szCs w:val="24"/>
+              </w:rPr>
+            </w:pPr>
+          </w:p>
+        </w:tc>
+      </w:tr>
+      <w:tr>
+        <w:tc>
+          <w:tcPr>
+            <w:tcW w:w="2518" w:type="dxa"/>
+          </w:tcPr>
+          <w:p>
+            <w:pPr>
+              <w:rPr>
+                <w:szCs w:val="24"/>
+              </w:rPr>
+            </w:pPr>
+            <w:r>
+              <w:rPr>
+                <w:szCs w:val="24"/>
+              </w:rPr>
+              <w:t>Student Name:</w:t>
+            </w:r>
+          </w:p>
+        </w:tc>
+        <w:tc>
+          <w:tcPr>
+            <w:tcW w:w="6338" w:type="dxa"/>
+          </w:tcPr>
+          <w:p>
+            <w:pPr>
+              <w:rPr>
+                <w:szCs w:val="24"/>
+              </w:rPr>
+            </w:pPr>
+            <w:r>
+              <w:rPr>
+                <w:szCs w:val="24"/>
+              </w:rPr>
+              <w:t>Conor O Tuathail – C00206724</w:t>
+            </w:r>
+          </w:p>
+          <w:p>
+            <w:pPr>
+              <w:rPr>
+                <w:szCs w:val="24"/>
+              </w:rPr>
+            </w:pPr>
+          </w:p>
+        </w:tc>
+      </w:tr>
+    </w:tbl>
+    <w:p>
+      <w:pPr>
+        <w:rPr>
+          <w:szCs w:val="24"/>
+        </w:rPr>
+      </w:pPr>
+    </w:p>
+    <w:tbl>
+      <w:tblPr>
+        <w:tblW w:w="0" w:type="auto"/>
+        <w:tblBorders>
+          <w:top w:val="single" w:sz="4" w:space="0" w:color="auto"/>
+          <w:left w:val="single" w:sz="4" w:space="0" w:color="auto"/>
+          <w:bottom w:val="single" w:sz="4" w:space="0" w:color="auto"/>
+          <w:right w:val="single" w:sz="4" w:space="0" w:color="auto"/>
+        </w:tblBorders>
+        <w:tblLayout w:type="fixed"/>
+        <w:tblLook w:val="0000" w:firstRow="0" w:lastRow="0" w:firstColumn="0" w:lastColumn="0" w:noHBand="0" w:noVBand="0"/>
+      </w:tblPr>
+      <w:tblGrid>
+        <w:gridCol w:w="8855"/>
+      </w:tblGrid>
+      <w:tr>
+        <w:trPr>
+          <w:trHeight w:val="66"/>
+        </w:trPr>
+        <w:tc>
+          <w:tcPr>
+            <w:tcW w:w="8855" w:type="dxa"/>
+            <w:tcBorders>
+              <w:bottom w:val="single" w:sz="4" w:space="0" w:color="auto"/>
+            </w:tcBorders>
+          </w:tcPr>
+          <w:p>
+            <w:pPr>
+              <w:rPr>
+                <w:b/>
+                <w:szCs w:val="24"/>
+              </w:rPr>
+            </w:pPr>
+            <w:r>
+              <w:rPr>
+                <w:b/>
+                <w:szCs w:val="24"/>
+              </w:rPr>
+              <w:t>Description of work completed since previous meeting</w:t>
+            </w:r>
+          </w:p>
+          <w:p>
+            <w:r>
+              <w:t>Notes : Also record project backlog, use notes page as required</w:t>
+            </w:r>
+            <w:r>
+              <w:rPr>
+                <w:szCs w:val="24"/>
+              </w:rPr>
+              <w:tab/>
+            </w:r>
+          </w:p>
+        </w:tc>
+      </w:tr>
+      <w:tr>
+        <w:trPr>
+          <w:trHeight w:val="504"/>
+        </w:trPr>
+        <w:tc>
+          <w:tcPr>
+            <w:tcW w:w="8855" w:type="dxa"/>
+          </w:tcPr>
+          <w:p>
+            <w:r>
+              <w:t>Met supervisor again.</w:t>
+            </w:r>
+          </w:p>
+          <w:p>
+            <w:r>
+              <w:t>All diary reports so far printed off for signing.</w:t>
+            </w:r>
+            <w:r>
+              <w:t xml:space="preserve">  </w:t>
+            </w:r>
+          </w:p>
+          <w:p>
+            <w:r>
+              <w:t>Finish off design Doc.</w:t>
+            </w:r>
+          </w:p>
+        </w:tc>
+      </w:tr>
+      <w:tr>
+        <w:trPr>
+          <w:trHeight w:val="504"/>
+        </w:trPr>
+        <w:tc>
+          <w:tcPr>
+            <w:tcW w:w="8855" w:type="dxa"/>
+          </w:tcPr>
+          <w:p/>
+        </w:tc>
+      </w:tr>
+      <w:tr>
+        <w:trPr>
+          <w:trHeight w:val="504"/>
+        </w:trPr>
+        <w:tc>
+          <w:tcPr>
+            <w:tcW w:w="8855" w:type="dxa"/>
+            <w:tcBorders>
+              <w:bottom w:val="single" w:sz="4" w:space="0" w:color="auto"/>
+            </w:tcBorders>
+          </w:tcPr>
+          <w:p/>
+        </w:tc>
+      </w:tr>
+    </w:tbl>
+    <w:p>
+      <w:pPr>
+        <w:rPr>
+          <w:sz w:val="20"/>
+        </w:rPr>
+      </w:pPr>
+    </w:p>
+    <w:tbl>
+      <w:tblPr>
+        <w:tblW w:w="0" w:type="auto"/>
+        <w:tblBorders>
+          <w:top w:val="single" w:sz="4" w:space="0" w:color="auto"/>
+          <w:left w:val="single" w:sz="4" w:space="0" w:color="auto"/>
+          <w:bottom w:val="single" w:sz="4" w:space="0" w:color="auto"/>
+          <w:right w:val="single" w:sz="4" w:space="0" w:color="auto"/>
+        </w:tblBorders>
+        <w:tblLayout w:type="fixed"/>
+        <w:tblLook w:val="0000" w:firstRow="0" w:lastRow="0" w:firstColumn="0" w:lastColumn="0" w:noHBand="0" w:noVBand="0"/>
+      </w:tblPr>
+      <w:tblGrid>
+        <w:gridCol w:w="8856"/>
+      </w:tblGrid>
+      <w:tr>
+        <w:trPr>
+          <w:trHeight w:val="425"/>
+        </w:trPr>
+        <w:tc>
+          <w:tcPr>
+            <w:tcW w:w="8856" w:type="dxa"/>
+            <w:tcBorders>
+              <w:top w:val="single" w:sz="4" w:space="0" w:color="auto"/>
+              <w:bottom w:val="single" w:sz="4" w:space="0" w:color="auto"/>
+            </w:tcBorders>
+          </w:tcPr>
+          <w:p>
+            <w:pPr>
+              <w:rPr>
+                <w:b/>
+                <w:szCs w:val="24"/>
+              </w:rPr>
+            </w:pPr>
+            <w:r>
+              <w:rPr>
+                <w:b/>
+                <w:szCs w:val="24"/>
+              </w:rPr>
+              <w:t>Tasks to be completed this week</w:t>
+            </w:r>
+          </w:p>
+          <w:p>
+            <w:pPr>
+              <w:rPr>
+                <w:sz w:val="20"/>
+              </w:rPr>
+            </w:pPr>
+            <w:r>
+              <w:rPr>
+                <w:sz w:val="20"/>
+              </w:rPr>
+              <w:t>Notes: record any additional tasks on notes page as required.</w:t>
+            </w:r>
+          </w:p>
+        </w:tc>
+      </w:tr>
+      <w:tr>
+        <w:trPr>
+          <w:trHeight w:val="3026"/>
+        </w:trPr>
+        <w:tc>
+          <w:tcPr>
+            <w:tcW w:w="8856" w:type="dxa"/>
+            <w:tcBorders>
+              <w:top w:val="single" w:sz="4" w:space="0" w:color="auto"/>
+              <w:left w:val="nil"/>
+              <w:bottom w:val="nil"/>
+              <w:right w:val="nil"/>
+            </w:tcBorders>
+          </w:tcPr>
+          <w:tbl>
+            <w:tblPr>
+              <w:tblStyle w:val="TableGrid"/>
+              <w:tblW w:w="0" w:type="auto"/>
+              <w:tblLayout w:type="fixed"/>
+              <w:tblLook w:val="04A0" w:firstRow="1" w:lastRow="0" w:firstColumn="1" w:lastColumn="0" w:noHBand="0" w:noVBand="1"/>
+            </w:tblPr>
+            <w:tblGrid>
+              <w:gridCol w:w="704"/>
+              <w:gridCol w:w="7921"/>
+            </w:tblGrid>
+            <w:tr>
+              <w:tc>
+                <w:tcPr>
+                  <w:tcW w:w="704" w:type="dxa"/>
+                </w:tcPr>
+                <w:p>
+                  <w:pPr>
+                    <w:rPr>
+                      <w:b/>
+                      <w:szCs w:val="24"/>
+                    </w:rPr>
+                  </w:pPr>
+                  <w:r>
+                    <w:rPr>
+                      <w:b/>
+                      <w:szCs w:val="24"/>
+                    </w:rPr>
+                    <w:t>1</w:t>
+                  </w:r>
+                </w:p>
+              </w:tc>
+              <w:tc>
+                <w:tcPr>
+                  <w:tcW w:w="7921" w:type="dxa"/>
+                </w:tcPr>
+                <w:p>
+                  <w:r>
+                    <w:t>Finish Design doc</w:t>
+                  </w:r>
+                </w:p>
+                <w:p>
+                  <w:pPr>
+                    <w:rPr>
+                      <w:szCs w:val="24"/>
+                    </w:rPr>
+                  </w:pPr>
+                </w:p>
+              </w:tc>
+            </w:tr>
+            <w:tr>
+              <w:tc>
+                <w:tcPr>
+                  <w:tcW w:w="704" w:type="dxa"/>
+                </w:tcPr>
+                <w:p>
+                  <w:pPr>
+                    <w:rPr>
+                      <w:b/>
+                      <w:szCs w:val="24"/>
+                    </w:rPr>
+                  </w:pPr>
+                  <w:r>
+                    <w:rPr>
+                      <w:b/>
+                      <w:szCs w:val="24"/>
+                    </w:rPr>
+                    <w:t>2</w:t>
+                  </w:r>
+                </w:p>
+              </w:tc>
+              <w:tc>
+                <w:tcPr>
+                  <w:tcW w:w="7921" w:type="dxa"/>
+                </w:tcPr>
+                <w:p>
+                  <w:pPr>
+                    <w:rPr>
+                      <w:szCs w:val="24"/>
+                    </w:rPr>
+                  </w:pPr>
+                  <w:r>
+                    <w:rPr>
+                      <w:szCs w:val="24"/>
+                    </w:rPr>
+                    <w:t>Update jira and Github</w:t>
+                  </w:r>
+                </w:p>
+                <w:p>
+                  <w:pPr>
+                    <w:rPr>
+                      <w:szCs w:val="24"/>
+                    </w:rPr>
+                  </w:pPr>
+                </w:p>
+              </w:tc>
+            </w:tr>
+            <w:tr>
+              <w:tc>
+                <w:tcPr>
+                  <w:tcW w:w="704" w:type="dxa"/>
+                </w:tcPr>
+                <w:p>
+                  <w:pPr>
+                    <w:rPr>
+                      <w:b/>
+                      <w:szCs w:val="24"/>
+                    </w:rPr>
+                  </w:pPr>
+                  <w:r>
+                    <w:rPr>
+                      <w:b/>
+                      <w:szCs w:val="24"/>
+                    </w:rPr>
+                    <w:t>3</w:t>
+                  </w:r>
+                </w:p>
+              </w:tc>
+              <w:tc>
+                <w:tcPr>
+                  <w:tcW w:w="7921" w:type="dxa"/>
+                </w:tcPr>
+                <w:p>
+                  <w:pPr>
+                    <w:rPr>
+                      <w:szCs w:val="24"/>
+                    </w:rPr>
+                  </w:pPr>
+                  <w:r>
+                    <w:rPr>
+                      <w:szCs w:val="24"/>
+                    </w:rPr>
+                    <w:t>Start GDD, TDD</w:t>
+                  </w:r>
+                </w:p>
+                <w:p>
+                  <w:pPr>
+                    <w:rPr>
+                      <w:szCs w:val="24"/>
+                    </w:rPr>
+                  </w:pPr>
+                </w:p>
+              </w:tc>
+            </w:tr>
+            <w:tr>
+              <w:tc>
+                <w:tcPr>
+                  <w:tcW w:w="704" w:type="dxa"/>
+                </w:tcPr>
+                <w:p>
+                  <w:pPr>
+                    <w:rPr>
+                      <w:b/>
+                      <w:szCs w:val="24"/>
+                    </w:rPr>
+                  </w:pPr>
+                  <w:r>
+                    <w:rPr>
+                      <w:b/>
+                      <w:szCs w:val="24"/>
+                    </w:rPr>
+                    <w:t>4</w:t>
+                  </w:r>
+                </w:p>
+              </w:tc>
+              <w:tc>
+                <w:tcPr>
+                  <w:tcW w:w="7921" w:type="dxa"/>
+                </w:tcPr>
+                <w:p>
+                  <w:pPr>
+                    <w:rPr>
+                      <w:szCs w:val="24"/>
+                    </w:rPr>
+                  </w:pPr>
+                  <w:r>
+                    <w:rPr>
+                      <w:szCs w:val="24"/>
+                    </w:rPr>
+                    <w:t>Get diary report hard copies signed</w:t>
+                  </w:r>
+                </w:p>
+                <w:p>
+                  <w:pPr>
+                    <w:rPr>
+                      <w:szCs w:val="24"/>
+                    </w:rPr>
+                  </w:pPr>
+                </w:p>
+              </w:tc>
+            </w:tr>
+            <w:tr>
+              <w:tc>
+                <w:tcPr>
+                  <w:tcW w:w="704" w:type="dxa"/>
+                </w:tcPr>
+                <w:p>
+                  <w:pPr>
+                    <w:rPr>
+                      <w:b/>
+                      <w:szCs w:val="24"/>
+                    </w:rPr>
+                  </w:pPr>
+                  <w:r>
+                    <w:rPr>
+                      <w:b/>
+                      <w:szCs w:val="24"/>
+                    </w:rPr>
+                    <w:t>5</w:t>
+                  </w:r>
+                </w:p>
+              </w:tc>
+              <w:tc>
+                <w:tcPr>
+                  <w:tcW w:w="7921" w:type="dxa"/>
+                </w:tcPr>
+                <w:p>
+                  <w:pPr>
+                    <w:rPr>
+                      <w:szCs w:val="24"/>
+                    </w:rPr>
+                  </w:pPr>
+                </w:p>
+                <w:p>
+                  <w:pPr>
+                    <w:rPr>
+                      <w:szCs w:val="24"/>
+                    </w:rPr>
+                  </w:pPr>
+                </w:p>
+              </w:tc>
+            </w:tr>
+            <w:tr>
+              <w:tc>
+                <w:tcPr>
+                  <w:tcW w:w="704" w:type="dxa"/>
+                </w:tcPr>
+                <w:p>
+                  <w:pPr>
+                    <w:rPr>
+                      <w:b/>
+                      <w:szCs w:val="24"/>
+                    </w:rPr>
+                  </w:pPr>
+                  <w:r>
+                    <w:rPr>
+                      <w:b/>
+                      <w:szCs w:val="24"/>
+                    </w:rPr>
+                    <w:t>6</w:t>
+                  </w:r>
+                </w:p>
+              </w:tc>
+              <w:tc>
+                <w:tcPr>
+                  <w:tcW w:w="7921" w:type="dxa"/>
+                </w:tcPr>
+                <w:p>
+                  <w:pPr>
+                    <w:rPr>
+                      <w:szCs w:val="24"/>
+                    </w:rPr>
+                  </w:pPr>
+                </w:p>
+                <w:p>
+                  <w:pPr>
+                    <w:rPr>
+                      <w:szCs w:val="24"/>
+                    </w:rPr>
+                  </w:pPr>
+                </w:p>
+              </w:tc>
+            </w:tr>
+          </w:tbl>
+          <w:p>
+            <w:pPr>
+              <w:rPr>
+                <w:szCs w:val="24"/>
+              </w:rPr>
+            </w:pPr>
+          </w:p>
+        </w:tc>
+      </w:tr>
+    </w:tbl>
+    <w:p>
+      <w:pPr>
+        <w:pStyle w:val="Heading1"/>
+        <w:rPr>
+          <w:szCs w:val="24"/>
+        </w:rPr>
+      </w:pPr>
+    </w:p>
+    <w:tbl>
+      <w:tblPr>
+        <w:tblW w:w="0" w:type="auto"/>
+        <w:tblBorders>
+          <w:top w:val="single" w:sz="4" w:space="0" w:color="auto"/>
+          <w:left w:val="single" w:sz="4" w:space="0" w:color="auto"/>
+          <w:bottom w:val="single" w:sz="4" w:space="0" w:color="auto"/>
+          <w:right w:val="single" w:sz="4" w:space="0" w:color="auto"/>
+        </w:tblBorders>
+        <w:tblLayout w:type="fixed"/>
+        <w:tblLook w:val="0000" w:firstRow="0" w:lastRow="0" w:firstColumn="0" w:lastColumn="0" w:noHBand="0" w:noVBand="0"/>
+      </w:tblPr>
+      <w:tblGrid>
+        <w:gridCol w:w="8755"/>
+      </w:tblGrid>
+      <w:tr>
+        <w:trPr>
+          <w:trHeight w:val="70"/>
+        </w:trPr>
+        <w:tc>
+          <w:tcPr>
+            <w:tcW w:w="8755" w:type="dxa"/>
+            <w:tcBorders>
+              <w:bottom w:val="single" w:sz="4" w:space="0" w:color="auto"/>
+            </w:tcBorders>
+          </w:tcPr>
+          <w:p>
+            <w:pPr>
+              <w:pStyle w:val="Heading1"/>
+              <w:rPr>
+                <w:szCs w:val="24"/>
+              </w:rPr>
+            </w:pPr>
+            <w:r>
+              <w:rPr>
+                <w:szCs w:val="24"/>
+              </w:rPr>
+              <w:t>Supervisor Comments</w:t>
+            </w:r>
+          </w:p>
+        </w:tc>
+      </w:tr>
+      <w:tr>
+        <w:trPr>
+          <w:trHeight w:val="1567"/>
+        </w:trPr>
+        <w:tc>
+          <w:tcPr>
+            <w:tcW w:w="8755" w:type="dxa"/>
+            <w:tcBorders>
+              <w:bottom w:val="single" w:sz="4" w:space="0" w:color="auto"/>
+            </w:tcBorders>
+          </w:tcPr>
+          <w:p>
+            <w:pPr>
+              <w:rPr>
+                <w:szCs w:val="24"/>
+              </w:rPr>
+            </w:pPr>
+          </w:p>
+        </w:tc>
+      </w:tr>
+    </w:tbl>
+    <w:p>
+      <w:pPr>
+        <w:rPr>
+          <w:b/>
+          <w:szCs w:val="24"/>
+        </w:rPr>
+      </w:pPr>
+    </w:p>
+    <w:tbl>
+      <w:tblPr>
+        <w:tblStyle w:val="TableGrid"/>
+        <w:tblW w:w="0" w:type="auto"/>
+        <w:tblLook w:val="04A0" w:firstRow="1" w:lastRow="0" w:firstColumn="1" w:lastColumn="0" w:noHBand="0" w:noVBand="1"/>
+      </w:tblPr>
+      <w:tblGrid>
+        <w:gridCol w:w="1526"/>
+        <w:gridCol w:w="7229"/>
+      </w:tblGrid>
+      <w:tr>
+        <w:tc>
+          <w:tcPr>
+            <w:tcW w:w="1526" w:type="dxa"/>
+          </w:tcPr>
+          <w:p>
+            <w:pPr>
+              <w:rPr>
+                <w:b/>
+                <w:szCs w:val="24"/>
+              </w:rPr>
+            </w:pPr>
+          </w:p>
+        </w:tc>
+        <w:tc>
+          <w:tcPr>
+            <w:tcW w:w="7229" w:type="dxa"/>
+          </w:tcPr>
+          <w:p>
+            <w:pPr>
+              <w:rPr>
+                <w:b/>
+                <w:szCs w:val="24"/>
+              </w:rPr>
+            </w:pPr>
+            <w:r>
+              <w:rPr>
+                <w:b/>
+                <w:szCs w:val="24"/>
+              </w:rPr>
+              <w:t>Student</w:t>
+            </w:r>
+          </w:p>
+        </w:tc>
+      </w:tr>
+      <w:tr>
+        <w:tc>
+          <w:tcPr>
+            <w:tcW w:w="1526" w:type="dxa"/>
+          </w:tcPr>
+          <w:p>
+            <w:pPr>
+              <w:rPr>
+                <w:b/>
+                <w:szCs w:val="24"/>
+              </w:rPr>
+            </w:pPr>
+            <w:r>
+              <w:rPr>
+                <w:b/>
+                <w:szCs w:val="24"/>
+              </w:rPr>
+              <w:t>Signature</w:t>
+            </w:r>
+          </w:p>
+        </w:tc>
+        <w:tc>
+          <w:tcPr>
+            <w:tcW w:w="7229" w:type="dxa"/>
+          </w:tcPr>
+          <w:p>
+            <w:pPr>
+              <w:rPr>
+                <w:b/>
+                <w:szCs w:val="24"/>
+              </w:rPr>
+            </w:pPr>
+          </w:p>
+          <w:p>
+            <w:pPr>
+              <w:rPr>
+                <w:b/>
+                <w:szCs w:val="24"/>
+              </w:rPr>
+            </w:pPr>
+          </w:p>
+        </w:tc>
+      </w:tr>
+      <w:tr>
+        <w:tc>
+          <w:tcPr>
+            <w:tcW w:w="1526" w:type="dxa"/>
+          </w:tcPr>
+          <w:p>
+            <w:pPr>
+              <w:rPr>
+                <w:b/>
+                <w:szCs w:val="24"/>
+              </w:rPr>
+            </w:pPr>
+            <w:r>
+              <w:rPr>
+                <w:b/>
+                <w:szCs w:val="24"/>
+              </w:rPr>
+              <w:t>Date</w:t>
+            </w:r>
+          </w:p>
+        </w:tc>
+        <w:tc>
+          <w:tcPr>
+            <w:tcW w:w="7229" w:type="dxa"/>
+          </w:tcPr>
+          <w:p>
+            <w:pPr>
+              <w:rPr>
+                <w:b/>
+                <w:szCs w:val="24"/>
+              </w:rPr>
+            </w:pPr>
+            <w:r>
+              <w:rPr>
+                <w:b/>
+                <w:szCs w:val="24"/>
+              </w:rPr>
+              <w:t>19/10/18</w:t>
+            </w:r>
+          </w:p>
+        </w:tc>
+      </w:tr>
+    </w:tbl>
+    <w:p>
+      <w:pPr>
+        <w:rPr>
+          <w:rStyle w:val="Emphasis"/>
+        </w:rPr>
+      </w:pPr>
+      <w:bookmarkStart w:id="0" w:name="_GoBack"/>
+      <w:bookmarkEnd w:id="0"/>
     </w:p>
     <w:sectPr>
       <w:pgSz w:w="11906" w:h="16838"/>

</xml_diff>